<commit_message>
updated resume and unofficial transcript
</commit_message>
<xml_diff>
--- a/Word-Resumes/Jude_Lopez_Resume.docx
+++ b/Word-Resumes/Jude_Lopez_Resume.docx
@@ -224,6 +224,13 @@
           <w:sz w:val="20"/>
           <w:szCs w:val="20"/>
         </w:rPr>
+        <w:t>1</w:t>
+      </w:r>
+      <w:r>
+        <w:rPr>
+          <w:sz w:val="20"/>
+          <w:szCs w:val="20"/>
+        </w:rPr>
         <w:br/>
         <w:t>Dean’s List</w:t>
       </w:r>
@@ -239,7 +246,21 @@
           <w:sz w:val="20"/>
           <w:szCs w:val="20"/>
         </w:rPr>
-        <w:t xml:space="preserve"> Spring 2024, Fall 2023, Summer 2023, Spring 2023</w:t>
+        <w:t xml:space="preserve"> </w:t>
+      </w:r>
+      <w:r>
+        <w:rPr>
+          <w:sz w:val="20"/>
+          <w:szCs w:val="20"/>
+        </w:rPr>
+        <w:t xml:space="preserve">Fall 2024, </w:t>
+      </w:r>
+      <w:r>
+        <w:rPr>
+          <w:sz w:val="20"/>
+          <w:szCs w:val="20"/>
+        </w:rPr>
+        <w:t>Spring 2024, Fall 2023, Summer 2023, Spring 2023</w:t>
       </w:r>
       <w:r>
         <w:rPr>
@@ -269,7 +290,28 @@
           <w:sz w:val="20"/>
           <w:szCs w:val="20"/>
         </w:rPr>
-        <w:t xml:space="preserve">Combinatoric Structures, Geometric Algorithms, </w:t>
+        <w:t>Discrete Mathematics</w:t>
+      </w:r>
+      <w:r>
+        <w:rPr>
+          <w:sz w:val="20"/>
+          <w:szCs w:val="20"/>
+        </w:rPr>
+        <w:t xml:space="preserve">, </w:t>
+      </w:r>
+      <w:r>
+        <w:rPr>
+          <w:sz w:val="20"/>
+          <w:szCs w:val="20"/>
+        </w:rPr>
+        <w:t>Linear Algebra</w:t>
+      </w:r>
+      <w:r>
+        <w:rPr>
+          <w:sz w:val="20"/>
+          <w:szCs w:val="20"/>
+        </w:rPr>
+        <w:t xml:space="preserve">, </w:t>
       </w:r>
       <w:r>
         <w:rPr>
@@ -283,7 +325,14 @@
           <w:sz w:val="20"/>
           <w:szCs w:val="20"/>
         </w:rPr>
-        <w:t>Probability in Computing, Concepts of Programming Languages</w:t>
+        <w:t xml:space="preserve">Probability, </w:t>
+      </w:r>
+      <w:r>
+        <w:rPr>
+          <w:sz w:val="20"/>
+          <w:szCs w:val="20"/>
+        </w:rPr>
+        <w:t>Concepts of Programming Languages</w:t>
       </w:r>
       <w:r>
         <w:rPr>
@@ -297,7 +346,105 @@
           <w:sz w:val="20"/>
           <w:szCs w:val="20"/>
         </w:rPr>
-        <w:t xml:space="preserve"> Software Engineering</w:t>
+        <w:t xml:space="preserve"> </w:t>
+      </w:r>
+      <w:r>
+        <w:rPr>
+          <w:sz w:val="20"/>
+          <w:szCs w:val="20"/>
+        </w:rPr>
+        <w:t xml:space="preserve">Analysis of </w:t>
+      </w:r>
+      <w:r>
+        <w:rPr>
+          <w:sz w:val="20"/>
+          <w:szCs w:val="20"/>
+        </w:rPr>
+        <w:t>Algorithm</w:t>
+      </w:r>
+      <w:r>
+        <w:rPr>
+          <w:sz w:val="20"/>
+          <w:szCs w:val="20"/>
+        </w:rPr>
+        <w:t>s</w:t>
+      </w:r>
+      <w:r>
+        <w:rPr>
+          <w:sz w:val="20"/>
+          <w:szCs w:val="20"/>
+        </w:rPr>
+        <w:t>*</w:t>
+      </w:r>
+      <w:r>
+        <w:rPr>
+          <w:sz w:val="20"/>
+          <w:szCs w:val="20"/>
+        </w:rPr>
+        <w:t xml:space="preserve">, </w:t>
+      </w:r>
+      <w:r>
+        <w:rPr>
+          <w:sz w:val="20"/>
+          <w:szCs w:val="20"/>
+        </w:rPr>
+        <w:t>Web Development</w:t>
+      </w:r>
+      <w:r>
+        <w:rPr>
+          <w:sz w:val="20"/>
+          <w:szCs w:val="20"/>
+        </w:rPr>
+        <w:t xml:space="preserve">, </w:t>
+      </w:r>
+      <w:r>
+        <w:rPr>
+          <w:sz w:val="20"/>
+          <w:szCs w:val="20"/>
+        </w:rPr>
+        <w:t>Software Engineering</w:t>
+      </w:r>
+      <w:r>
+        <w:rPr>
+          <w:sz w:val="20"/>
+          <w:szCs w:val="20"/>
+        </w:rPr>
+        <w:t xml:space="preserve">, </w:t>
+      </w:r>
+      <w:r>
+        <w:rPr>
+          <w:sz w:val="20"/>
+          <w:szCs w:val="20"/>
+        </w:rPr>
+        <w:t>Database Systems</w:t>
+      </w:r>
+      <w:r>
+        <w:rPr>
+          <w:sz w:val="20"/>
+          <w:szCs w:val="20"/>
+        </w:rPr>
+        <w:t>*</w:t>
+      </w:r>
+      <w:r>
+        <w:rPr>
+          <w:sz w:val="20"/>
+          <w:szCs w:val="20"/>
+        </w:rPr>
+        <w:t xml:space="preserve">, </w:t>
+      </w:r>
+      <w:r>
+        <w:rPr>
+          <w:sz w:val="20"/>
+          <w:szCs w:val="20"/>
+        </w:rPr>
+        <w:t>Data Science Tools and Applications</w:t>
+      </w:r>
+      <w:r>
+        <w:rPr>
+          <w:sz w:val="20"/>
+          <w:szCs w:val="20"/>
+        </w:rPr>
+        <w:t>*</w:t>
       </w:r>
     </w:p>
     <w:p>
@@ -345,7 +492,57 @@
           <w:sz w:val="20"/>
           <w:szCs w:val="20"/>
         </w:rPr>
-        <w:t>Undergraduate Course Facilitator, CAS CS 237: Probability in Computing</w:t>
+        <w:t>Undergraduate Course Facilitator</w:t>
+      </w:r>
+      <w:r>
+        <w:rPr>
+          <w:rFonts w:ascii="Candara" w:hAnsi="Candara"/>
+          <w:b/>
+          <w:bCs/>
+          <w:sz w:val="20"/>
+          <w:szCs w:val="20"/>
+        </w:rPr>
+        <w:tab/>
+      </w:r>
+      <w:r>
+        <w:rPr>
+          <w:rFonts w:ascii="Candara" w:hAnsi="Candara"/>
+          <w:b/>
+          <w:bCs/>
+          <w:sz w:val="20"/>
+          <w:szCs w:val="20"/>
+        </w:rPr>
+        <w:tab/>
+      </w:r>
+      <w:r>
+        <w:rPr>
+          <w:rFonts w:ascii="Candara" w:hAnsi="Candara"/>
+          <w:b/>
+          <w:bCs/>
+          <w:sz w:val="20"/>
+          <w:szCs w:val="20"/>
+        </w:rPr>
+        <w:tab/>
+      </w:r>
+      <w:r>
+        <w:rPr>
+          <w:rFonts w:ascii="Candara" w:hAnsi="Candara"/>
+          <w:b/>
+          <w:bCs/>
+          <w:sz w:val="20"/>
+          <w:szCs w:val="20"/>
+        </w:rPr>
+        <w:tab/>
+      </w:r>
+      <w:r>
+        <w:rPr>
+          <w:rFonts w:ascii="Candara" w:hAnsi="Candara"/>
+          <w:b/>
+          <w:bCs/>
+          <w:sz w:val="20"/>
+          <w:szCs w:val="20"/>
+        </w:rPr>
+        <w:tab/>
       </w:r>
       <w:r>
         <w:rPr>
@@ -463,56 +660,67 @@
           <w:sz w:val="20"/>
           <w:szCs w:val="20"/>
         </w:rPr>
-        <w:t>Cohosted</w:t>
-      </w:r>
-      <w:r>
-        <w:rPr>
-          <w:sz w:val="20"/>
-          <w:szCs w:val="20"/>
-        </w:rPr>
-        <w:t xml:space="preserve"> weekly </w:t>
-      </w:r>
-      <w:r>
-        <w:rPr>
-          <w:sz w:val="20"/>
-          <w:szCs w:val="20"/>
-        </w:rPr>
-        <w:t>discussion</w:t>
-      </w:r>
-      <w:r>
-        <w:rPr>
-          <w:sz w:val="20"/>
-          <w:szCs w:val="20"/>
-        </w:rPr>
-        <w:t xml:space="preserve"> sessions, </w:t>
-      </w:r>
-      <w:r>
-        <w:rPr>
-          <w:sz w:val="20"/>
-          <w:szCs w:val="20"/>
-        </w:rPr>
-        <w:t>reviewing</w:t>
-      </w:r>
-      <w:r>
-        <w:rPr>
-          <w:sz w:val="20"/>
-          <w:szCs w:val="20"/>
-        </w:rPr>
-        <w:t xml:space="preserve"> course material </w:t>
-      </w:r>
-      <w:r>
-        <w:rPr>
-          <w:sz w:val="20"/>
-          <w:szCs w:val="20"/>
-        </w:rPr>
-        <w:t>by</w:t>
-      </w:r>
-      <w:r>
-        <w:rPr>
-          <w:sz w:val="20"/>
-          <w:szCs w:val="20"/>
-        </w:rPr>
-        <w:t xml:space="preserve"> guiding students through exercises.</w:t>
+        <w:t xml:space="preserve">Course Assistant for </w:t>
+      </w:r>
+      <w:r>
+        <w:rPr>
+          <w:i/>
+          <w:iCs/>
+          <w:sz w:val="20"/>
+          <w:szCs w:val="20"/>
+        </w:rPr>
+        <w:t xml:space="preserve">CS 112: Introduction to Computer Science 2 </w:t>
+      </w:r>
+      <w:r>
+        <w:rPr>
+          <w:sz w:val="20"/>
+          <w:szCs w:val="20"/>
+        </w:rPr>
+        <w:t>(</w:t>
+      </w:r>
+      <w:r>
+        <w:rPr>
+          <w:sz w:val="20"/>
+          <w:szCs w:val="20"/>
+        </w:rPr>
+        <w:t>Spring</w:t>
+      </w:r>
+      <w:r>
+        <w:rPr>
+          <w:sz w:val="20"/>
+          <w:szCs w:val="20"/>
+        </w:rPr>
+        <w:t xml:space="preserve"> 2025)</w:t>
+      </w:r>
+      <w:r>
+        <w:rPr>
+          <w:sz w:val="20"/>
+          <w:szCs w:val="20"/>
+        </w:rPr>
+        <w:t xml:space="preserve"> and </w:t>
+      </w:r>
+      <w:r>
+        <w:rPr>
+          <w:i/>
+          <w:iCs/>
+          <w:sz w:val="20"/>
+          <w:szCs w:val="20"/>
+        </w:rPr>
+        <w:t xml:space="preserve">CS 237: Probability in Computing </w:t>
+      </w:r>
+      <w:r>
+        <w:rPr>
+          <w:sz w:val="20"/>
+          <w:szCs w:val="20"/>
+        </w:rPr>
+        <w:t>(Fall 2024)</w:t>
+      </w:r>
+      <w:r>
+        <w:rPr>
+          <w:sz w:val="20"/>
+          <w:szCs w:val="20"/>
+        </w:rPr>
+        <w:t>.</w:t>
       </w:r>
     </w:p>
     <w:p>
@@ -533,35 +741,56 @@
           <w:sz w:val="20"/>
           <w:szCs w:val="20"/>
         </w:rPr>
-        <w:t>Held</w:t>
-      </w:r>
-      <w:r>
-        <w:rPr>
-          <w:sz w:val="20"/>
-          <w:szCs w:val="20"/>
-        </w:rPr>
-        <w:t xml:space="preserve"> weekly office hours to assist students with coursework and</w:t>
-      </w:r>
-      <w:r>
-        <w:rPr>
-          <w:sz w:val="20"/>
-          <w:szCs w:val="20"/>
-        </w:rPr>
-        <w:t xml:space="preserve"> discuss</w:t>
-      </w:r>
-      <w:r>
-        <w:rPr>
-          <w:sz w:val="20"/>
-          <w:szCs w:val="20"/>
-        </w:rPr>
-        <w:t xml:space="preserve"> course content</w:t>
-      </w:r>
-      <w:r>
-        <w:rPr>
-          <w:sz w:val="20"/>
-          <w:szCs w:val="20"/>
-        </w:rPr>
-        <w:t>.</w:t>
+        <w:t>Cohosted</w:t>
+      </w:r>
+      <w:r>
+        <w:rPr>
+          <w:sz w:val="20"/>
+          <w:szCs w:val="20"/>
+        </w:rPr>
+        <w:t xml:space="preserve"> weekly </w:t>
+      </w:r>
+      <w:r>
+        <w:rPr>
+          <w:sz w:val="20"/>
+          <w:szCs w:val="20"/>
+        </w:rPr>
+        <w:t>discussion</w:t>
+      </w:r>
+      <w:r>
+        <w:rPr>
+          <w:sz w:val="20"/>
+          <w:szCs w:val="20"/>
+        </w:rPr>
+        <w:t xml:space="preserve"> sessions, </w:t>
+      </w:r>
+      <w:r>
+        <w:rPr>
+          <w:sz w:val="20"/>
+          <w:szCs w:val="20"/>
+        </w:rPr>
+        <w:t>reviewing</w:t>
+      </w:r>
+      <w:r>
+        <w:rPr>
+          <w:sz w:val="20"/>
+          <w:szCs w:val="20"/>
+        </w:rPr>
+        <w:t xml:space="preserve"> course material </w:t>
+      </w:r>
+      <w:r>
+        <w:rPr>
+          <w:sz w:val="20"/>
+          <w:szCs w:val="20"/>
+        </w:rPr>
+        <w:t>by</w:t>
+      </w:r>
+      <w:r>
+        <w:rPr>
+          <w:sz w:val="20"/>
+          <w:szCs w:val="20"/>
+        </w:rPr>
+        <w:t xml:space="preserve"> guiding students through exercises.</w:t>
       </w:r>
     </w:p>
     <w:p>
@@ -582,48 +811,118 @@
           <w:sz w:val="20"/>
           <w:szCs w:val="20"/>
         </w:rPr>
-        <w:t>Graded weekly problem</w:t>
-      </w:r>
-      <w:r>
-        <w:rPr>
-          <w:sz w:val="20"/>
-          <w:szCs w:val="20"/>
-        </w:rPr>
-        <w:t xml:space="preserve"> sets</w:t>
-      </w:r>
-      <w:r>
-        <w:rPr>
-          <w:sz w:val="20"/>
-          <w:szCs w:val="20"/>
-        </w:rPr>
-        <w:t xml:space="preserve"> and</w:t>
-      </w:r>
-      <w:r>
-        <w:rPr>
-          <w:sz w:val="20"/>
-          <w:szCs w:val="20"/>
-        </w:rPr>
-        <w:t xml:space="preserve"> </w:t>
-      </w:r>
-      <w:r>
-        <w:rPr>
-          <w:sz w:val="20"/>
-          <w:szCs w:val="20"/>
-        </w:rPr>
-        <w:t xml:space="preserve">provided </w:t>
-      </w:r>
-      <w:r>
-        <w:rPr>
-          <w:sz w:val="20"/>
-          <w:szCs w:val="20"/>
-        </w:rPr>
-        <w:t>feedback to over 140 students.</w:t>
+        <w:t>Held</w:t>
+      </w:r>
+      <w:r>
+        <w:rPr>
+          <w:sz w:val="20"/>
+          <w:szCs w:val="20"/>
+        </w:rPr>
+        <w:t xml:space="preserve"> weekly office hours to assist students with coursework and</w:t>
+      </w:r>
+      <w:r>
+        <w:rPr>
+          <w:sz w:val="20"/>
+          <w:szCs w:val="20"/>
+        </w:rPr>
+        <w:t xml:space="preserve"> discuss</w:t>
+      </w:r>
+      <w:r>
+        <w:rPr>
+          <w:sz w:val="20"/>
+          <w:szCs w:val="20"/>
+        </w:rPr>
+        <w:t xml:space="preserve"> course content</w:t>
+      </w:r>
+      <w:r>
+        <w:rPr>
+          <w:sz w:val="20"/>
+          <w:szCs w:val="20"/>
+        </w:rPr>
+        <w:t>.</w:t>
       </w:r>
     </w:p>
     <w:p>
       <w:pPr>
+        <w:pStyle w:val="ListParagraph"/>
+        <w:numPr>
+          <w:ilvl w:val="0"/>
+          <w:numId w:val="1"/>
+        </w:numPr>
         <w:spacing w:line="240" w:lineRule="auto"/>
         <w:rPr>
+          <w:sz w:val="20"/>
+          <w:szCs w:val="20"/>
+        </w:rPr>
+      </w:pPr>
+      <w:r>
+        <w:rPr>
+          <w:sz w:val="20"/>
+          <w:szCs w:val="20"/>
+        </w:rPr>
+        <w:t>Graded weekly problem</w:t>
+      </w:r>
+      <w:r>
+        <w:rPr>
+          <w:sz w:val="20"/>
+          <w:szCs w:val="20"/>
+        </w:rPr>
+        <w:t xml:space="preserve"> sets</w:t>
+      </w:r>
+      <w:r>
+        <w:rPr>
+          <w:sz w:val="20"/>
+          <w:szCs w:val="20"/>
+        </w:rPr>
+        <w:t xml:space="preserve"> and</w:t>
+      </w:r>
+      <w:r>
+        <w:rPr>
+          <w:sz w:val="20"/>
+          <w:szCs w:val="20"/>
+        </w:rPr>
+        <w:t xml:space="preserve"> </w:t>
+      </w:r>
+      <w:r>
+        <w:rPr>
+          <w:sz w:val="20"/>
+          <w:szCs w:val="20"/>
+        </w:rPr>
+        <w:t xml:space="preserve">provided </w:t>
+      </w:r>
+      <w:r>
+        <w:rPr>
+          <w:sz w:val="20"/>
+          <w:szCs w:val="20"/>
+        </w:rPr>
+        <w:t xml:space="preserve">feedback to over </w:t>
+      </w:r>
+      <w:r>
+        <w:rPr>
+          <w:sz w:val="20"/>
+          <w:szCs w:val="20"/>
+        </w:rPr>
+        <w:t>3</w:t>
+      </w:r>
+      <w:r>
+        <w:rPr>
+          <w:sz w:val="20"/>
+          <w:szCs w:val="20"/>
+        </w:rPr>
+        <w:t>5</w:t>
+      </w:r>
+      <w:r>
+        <w:rPr>
+          <w:sz w:val="20"/>
+          <w:szCs w:val="20"/>
+        </w:rPr>
+        <w:t>0 students.</w:t>
+      </w:r>
+    </w:p>
+    <w:p>
+      <w:pPr>
+        <w:spacing w:line="240" w:lineRule="auto"/>
+        <w:rPr>
           <w:rFonts w:ascii="Candara" w:hAnsi="Candara"/>
           <w:sz w:val="20"/>
           <w:szCs w:val="20"/>
@@ -637,7 +936,7 @@
           <w:sz w:val="20"/>
           <w:szCs w:val="20"/>
         </w:rPr>
-        <w:t>Intern</w:t>
+        <w:t>Engineering Intern</w:t>
       </w:r>
       <w:r>
         <w:rPr>
@@ -692,6 +991,26 @@
       <w:r>
         <w:rPr>
           <w:rFonts w:ascii="Candara" w:hAnsi="Candara"/>
+          <w:b/>
+          <w:bCs/>
+          <w:sz w:val="20"/>
+          <w:szCs w:val="20"/>
+        </w:rPr>
+        <w:tab/>
+      </w:r>
+      <w:r>
+        <w:rPr>
+          <w:rFonts w:ascii="Candara" w:hAnsi="Candara"/>
+          <w:b/>
+          <w:bCs/>
+          <w:sz w:val="20"/>
+          <w:szCs w:val="20"/>
+        </w:rPr>
+        <w:tab/>
+      </w:r>
+      <w:r>
+        <w:rPr>
+          <w:rFonts w:ascii="Candara" w:hAnsi="Candara"/>
           <w:sz w:val="20"/>
           <w:szCs w:val="20"/>
         </w:rPr>
@@ -711,7 +1030,7 @@
           <w:sz w:val="20"/>
           <w:szCs w:val="20"/>
         </w:rPr>
-        <w:t xml:space="preserve"> – December 2022; occasional work in 2023 and 2024</w:t>
+        <w:t xml:space="preserve"> – December 2022</w:t>
       </w:r>
       <w:r>
         <w:rPr>
@@ -950,7 +1269,7 @@
           <w:sz w:val="20"/>
           <w:szCs w:val="20"/>
         </w:rPr>
-        <w:t>tapping machine during indoor impact sound measuring</w:t>
+        <w:t>tapping machine during indoor impact sound</w:t>
       </w:r>
       <w:r>
         <w:rPr>
@@ -958,7 +1277,15 @@
           <w:sz w:val="20"/>
           <w:szCs w:val="20"/>
         </w:rPr>
-        <w:t>, generating transmission data</w:t>
+        <w:t xml:space="preserve">, </w:t>
+      </w:r>
+      <w:r>
+        <w:rPr>
+          <w:rFonts w:cstheme="minorHAnsi"/>
+          <w:sz w:val="20"/>
+          <w:szCs w:val="20"/>
+        </w:rPr>
+        <w:t>generating transmission data</w:t>
       </w:r>
       <w:r>
         <w:rPr>
@@ -1029,7 +1356,7 @@
           <w:sz w:val="20"/>
           <w:szCs w:val="20"/>
         </w:rPr>
-        <w:t xml:space="preserve"> general information</w:t>
+        <w:t xml:space="preserve"> information</w:t>
       </w:r>
       <w:r>
         <w:rPr>
@@ -1101,11 +1428,287 @@
         <w:spacing w:line="240" w:lineRule="auto"/>
         <w:rPr>
           <w:rFonts w:asciiTheme="majorHAnsi" w:hAnsiTheme="majorHAnsi" w:cstheme="majorHAnsi"/>
+          <w:b/>
+          <w:bCs/>
           <w:sz w:val="20"/>
           <w:szCs w:val="20"/>
         </w:rPr>
       </w:pPr>
       <w:hyperlink r:id="rId9" w:history="1">
+        <w:r>
+          <w:rPr>
+            <w:rStyle w:val="Hyperlink"/>
+            <w:rFonts w:ascii="Candara" w:hAnsi="Candara"/>
+            <w:b/>
+            <w:bCs/>
+            <w:sz w:val="20"/>
+            <w:szCs w:val="20"/>
+          </w:rPr>
+          <w:t>CA Wild</w:t>
+        </w:r>
+        <w:r>
+          <w:rPr>
+            <w:rStyle w:val="Hyperlink"/>
+            <w:rFonts w:ascii="Candara" w:hAnsi="Candara"/>
+            <w:b/>
+            <w:bCs/>
+            <w:sz w:val="20"/>
+            <w:szCs w:val="20"/>
+          </w:rPr>
+          <w:t>fire</w:t>
+        </w:r>
+        <w:r>
+          <w:rPr>
+            <w:rStyle w:val="Hyperlink"/>
+            <w:rFonts w:ascii="Candara" w:hAnsi="Candara"/>
+            <w:b/>
+            <w:bCs/>
+            <w:sz w:val="20"/>
+            <w:szCs w:val="20"/>
+          </w:rPr>
+          <w:t xml:space="preserve"> Prediction</w:t>
+        </w:r>
+      </w:hyperlink>
+      <w:r>
+        <w:rPr>
+          <w:rFonts w:ascii="Candara" w:hAnsi="Candara"/>
+          <w:b/>
+          <w:bCs/>
+          <w:sz w:val="20"/>
+          <w:szCs w:val="20"/>
+        </w:rPr>
+        <w:tab/>
+      </w:r>
+      <w:r>
+        <w:rPr>
+          <w:rFonts w:ascii="Candara" w:hAnsi="Candara"/>
+          <w:b/>
+          <w:bCs/>
+          <w:sz w:val="20"/>
+          <w:szCs w:val="20"/>
+        </w:rPr>
+        <w:tab/>
+      </w:r>
+      <w:r>
+        <w:rPr>
+          <w:rFonts w:ascii="Candara" w:hAnsi="Candara"/>
+          <w:b/>
+          <w:bCs/>
+          <w:sz w:val="20"/>
+          <w:szCs w:val="20"/>
+        </w:rPr>
+        <w:tab/>
+      </w:r>
+      <w:r>
+        <w:rPr>
+          <w:rFonts w:ascii="Candara" w:hAnsi="Candara"/>
+          <w:b/>
+          <w:bCs/>
+          <w:sz w:val="20"/>
+          <w:szCs w:val="20"/>
+        </w:rPr>
+        <w:tab/>
+      </w:r>
+      <w:r>
+        <w:rPr>
+          <w:rFonts w:ascii="Candara" w:hAnsi="Candara"/>
+          <w:b/>
+          <w:bCs/>
+          <w:sz w:val="20"/>
+          <w:szCs w:val="20"/>
+        </w:rPr>
+        <w:tab/>
+      </w:r>
+      <w:r>
+        <w:rPr>
+          <w:rFonts w:ascii="Candara" w:hAnsi="Candara"/>
+          <w:b/>
+          <w:bCs/>
+          <w:sz w:val="20"/>
+          <w:szCs w:val="20"/>
+        </w:rPr>
+        <w:tab/>
+      </w:r>
+      <w:r>
+        <w:rPr>
+          <w:rFonts w:ascii="Candara" w:hAnsi="Candara"/>
+          <w:b/>
+          <w:bCs/>
+          <w:sz w:val="20"/>
+          <w:szCs w:val="20"/>
+        </w:rPr>
+        <w:tab/>
+      </w:r>
+      <w:r>
+        <w:rPr>
+          <w:rFonts w:ascii="Candara" w:hAnsi="Candara"/>
+          <w:b/>
+          <w:bCs/>
+          <w:sz w:val="20"/>
+          <w:szCs w:val="20"/>
+        </w:rPr>
+        <w:tab/>
+      </w:r>
+      <w:r>
+        <w:rPr>
+          <w:rFonts w:ascii="Candara" w:hAnsi="Candara"/>
+          <w:b/>
+          <w:bCs/>
+          <w:sz w:val="20"/>
+          <w:szCs w:val="20"/>
+        </w:rPr>
+        <w:tab/>
+      </w:r>
+      <w:r>
+        <w:rPr>
+          <w:rFonts w:ascii="Candara" w:hAnsi="Candara"/>
+          <w:b/>
+          <w:bCs/>
+          <w:sz w:val="20"/>
+          <w:szCs w:val="20"/>
+        </w:rPr>
+        <w:tab/>
+        <w:t xml:space="preserve">  </w:t>
+      </w:r>
+      <w:r>
+        <w:rPr>
+          <w:rFonts w:ascii="Candara" w:hAnsi="Candara"/>
+          <w:sz w:val="20"/>
+          <w:szCs w:val="20"/>
+        </w:rPr>
+        <w:t>Python</w:t>
+      </w:r>
+      <w:r>
+        <w:rPr>
+          <w:rFonts w:asciiTheme="majorHAnsi" w:hAnsiTheme="majorHAnsi" w:cstheme="majorHAnsi"/>
+          <w:sz w:val="20"/>
+          <w:szCs w:val="20"/>
+        </w:rPr>
+        <w:t xml:space="preserve"> </w:t>
+      </w:r>
+    </w:p>
+    <w:p>
+      <w:pPr>
+        <w:pStyle w:val="ListParagraph"/>
+        <w:numPr>
+          <w:ilvl w:val="0"/>
+          <w:numId w:val="10"/>
+        </w:numPr>
+        <w:spacing w:line="240" w:lineRule="auto"/>
+        <w:rPr>
+          <w:sz w:val="20"/>
+          <w:szCs w:val="20"/>
+        </w:rPr>
+      </w:pPr>
+      <w:r>
+        <w:rPr>
+          <w:sz w:val="20"/>
+          <w:szCs w:val="20"/>
+        </w:rPr>
+        <w:t>F</w:t>
+      </w:r>
+      <w:r>
+        <w:rPr>
+          <w:sz w:val="20"/>
+          <w:szCs w:val="20"/>
+        </w:rPr>
+        <w:t xml:space="preserve">inal project for CS 506: </w:t>
+      </w:r>
+      <w:r>
+        <w:rPr>
+          <w:sz w:val="20"/>
+          <w:szCs w:val="20"/>
+        </w:rPr>
+        <w:t>Data Science Tools and Applications</w:t>
+      </w:r>
+      <w:r>
+        <w:rPr>
+          <w:sz w:val="20"/>
+          <w:szCs w:val="20"/>
+        </w:rPr>
+        <w:t>, currently in progress</w:t>
+      </w:r>
+      <w:r>
+        <w:rPr>
+          <w:sz w:val="20"/>
+          <w:szCs w:val="20"/>
+        </w:rPr>
+        <w:t>.</w:t>
+      </w:r>
+    </w:p>
+    <w:p>
+      <w:pPr>
+        <w:pStyle w:val="ListParagraph"/>
+        <w:numPr>
+          <w:ilvl w:val="0"/>
+          <w:numId w:val="10"/>
+        </w:numPr>
+        <w:spacing w:line="240" w:lineRule="auto"/>
+        <w:rPr>
+          <w:sz w:val="20"/>
+          <w:szCs w:val="20"/>
+        </w:rPr>
+      </w:pPr>
+      <w:r>
+        <w:rPr>
+          <w:sz w:val="20"/>
+          <w:szCs w:val="20"/>
+        </w:rPr>
+        <w:t>Machine learning model</w:t>
+      </w:r>
+      <w:r>
+        <w:rPr>
+          <w:sz w:val="20"/>
+          <w:szCs w:val="20"/>
+        </w:rPr>
+        <w:t xml:space="preserve"> that will</w:t>
+      </w:r>
+      <w:r>
+        <w:rPr>
+          <w:sz w:val="20"/>
+          <w:szCs w:val="20"/>
+        </w:rPr>
+        <w:t xml:space="preserve"> use historical weather data for over 50 California cities </w:t>
+      </w:r>
+      <w:r>
+        <w:rPr>
+          <w:sz w:val="20"/>
+          <w:szCs w:val="20"/>
+        </w:rPr>
+        <w:t>and</w:t>
+      </w:r>
+      <w:r>
+        <w:rPr>
+          <w:sz w:val="20"/>
+          <w:szCs w:val="20"/>
+        </w:rPr>
+        <w:t xml:space="preserve"> state-wide fire data, spanning from 2013 to present, to </w:t>
+      </w:r>
+      <w:r>
+        <w:rPr>
+          <w:sz w:val="20"/>
+          <w:szCs w:val="20"/>
+        </w:rPr>
+        <w:t>identify</w:t>
+      </w:r>
+      <w:r>
+        <w:rPr>
+          <w:sz w:val="20"/>
+          <w:szCs w:val="20"/>
+        </w:rPr>
+        <w:t xml:space="preserve"> the area at highest risk for a breakout.</w:t>
+      </w:r>
+    </w:p>
+    <w:p>
+      <w:pPr>
+        <w:spacing w:line="240" w:lineRule="auto"/>
+        <w:rPr>
+          <w:rFonts w:asciiTheme="majorHAnsi" w:hAnsiTheme="majorHAnsi" w:cstheme="majorHAnsi"/>
+          <w:sz w:val="20"/>
+          <w:szCs w:val="20"/>
+        </w:rPr>
+      </w:pPr>
+      <w:hyperlink r:id="rId10" w:history="1">
         <w:r>
           <w:rPr>
             <w:rStyle w:val="Hyperlink"/>
@@ -1262,7 +1865,15 @@
           <w:sz w:val="20"/>
           <w:szCs w:val="20"/>
         </w:rPr>
-        <w:t xml:space="preserve">, </w:t>
+        <w:t>;</w:t>
+      </w:r>
+      <w:r>
+        <w:rPr>
+          <w:rFonts w:asciiTheme="majorHAnsi" w:hAnsiTheme="majorHAnsi" w:cstheme="majorHAnsi"/>
+          <w:sz w:val="20"/>
+          <w:szCs w:val="20"/>
+        </w:rPr>
+        <w:t xml:space="preserve"> </w:t>
       </w:r>
       <w:r>
         <w:rPr>
@@ -1294,7 +1905,23 @@
           <w:sz w:val="20"/>
           <w:szCs w:val="20"/>
         </w:rPr>
-        <w:t xml:space="preserve">Go, </w:t>
+        <w:t>Go</w:t>
+      </w:r>
+      <w:r>
+        <w:rPr>
+          <w:rFonts w:asciiTheme="majorHAnsi" w:hAnsiTheme="majorHAnsi" w:cstheme="majorHAnsi"/>
+          <w:sz w:val="20"/>
+          <w:szCs w:val="20"/>
+        </w:rPr>
+        <w:t>;</w:t>
+      </w:r>
+      <w:r>
+        <w:rPr>
+          <w:rFonts w:asciiTheme="majorHAnsi" w:hAnsiTheme="majorHAnsi" w:cstheme="majorHAnsi"/>
+          <w:sz w:val="20"/>
+          <w:szCs w:val="20"/>
+        </w:rPr>
+        <w:t xml:space="preserve"> </w:t>
       </w:r>
       <w:r>
         <w:rPr>
@@ -1335,83 +1962,67 @@
           <w:sz w:val="20"/>
           <w:szCs w:val="20"/>
         </w:rPr>
-        <w:t>A web application meant</w:t>
-      </w:r>
-      <w:r>
-        <w:rPr>
-          <w:rFonts w:cstheme="minorHAnsi"/>
-          <w:sz w:val="20"/>
-          <w:szCs w:val="20"/>
-        </w:rPr>
-        <w:t xml:space="preserve"> </w:t>
-      </w:r>
-      <w:r>
-        <w:rPr>
-          <w:rFonts w:cstheme="minorHAnsi"/>
-          <w:sz w:val="20"/>
-          <w:szCs w:val="20"/>
-        </w:rPr>
-        <w:t>for</w:t>
-      </w:r>
-      <w:r>
-        <w:rPr>
-          <w:rFonts w:cstheme="minorHAnsi"/>
-          <w:sz w:val="20"/>
-          <w:szCs w:val="20"/>
-        </w:rPr>
-        <w:t xml:space="preserve"> </w:t>
-      </w:r>
-      <w:r>
-        <w:rPr>
-          <w:rFonts w:cstheme="minorHAnsi"/>
-          <w:sz w:val="20"/>
-          <w:szCs w:val="20"/>
-        </w:rPr>
-        <w:t>students to view and access left over food from social events, aiming to reduce food waste and promote campus-wide activities.</w:t>
-      </w:r>
-      <w:r>
-        <w:rPr>
-          <w:rFonts w:cstheme="minorHAnsi"/>
-          <w:sz w:val="20"/>
-          <w:szCs w:val="20"/>
-        </w:rPr>
-        <w:t xml:space="preserve"> Currently being </w:t>
-      </w:r>
-      <w:r>
-        <w:rPr>
-          <w:rFonts w:cstheme="minorHAnsi"/>
-          <w:sz w:val="20"/>
-          <w:szCs w:val="20"/>
-        </w:rPr>
-        <w:t>developed as a part of</w:t>
-      </w:r>
-      <w:r>
-        <w:rPr>
-          <w:rFonts w:cstheme="minorHAnsi"/>
-          <w:sz w:val="20"/>
-          <w:szCs w:val="20"/>
-        </w:rPr>
-        <w:t xml:space="preserve"> group project for</w:t>
-      </w:r>
-      <w:r>
-        <w:rPr>
-          <w:rFonts w:cstheme="minorHAnsi"/>
-          <w:sz w:val="20"/>
-          <w:szCs w:val="20"/>
-        </w:rPr>
-        <w:t xml:space="preserve"> CS391: Spark! Software Engineering Immersion.</w:t>
+        <w:t>Web application that allows users to access excess food from social events, in an effort to reduce food waste.</w:t>
       </w:r>
     </w:p>
     <w:p>
       <w:pPr>
+        <w:pStyle w:val="ListParagraph"/>
+        <w:numPr>
+          <w:ilvl w:val="0"/>
+          <w:numId w:val="10"/>
+        </w:numPr>
         <w:spacing w:line="240" w:lineRule="auto"/>
         <w:rPr>
-          <w:rFonts w:asciiTheme="majorHAnsi" w:hAnsiTheme="majorHAnsi" w:cstheme="majorHAnsi"/>
-          <w:sz w:val="20"/>
-          <w:szCs w:val="20"/>
-        </w:rPr>
-      </w:pPr>
-      <w:hyperlink r:id="rId10" w:history="1">
+          <w:rFonts w:ascii="Candara" w:hAnsi="Candara" w:cstheme="majorHAnsi"/>
+          <w:b/>
+          <w:bCs/>
+          <w:sz w:val="20"/>
+          <w:szCs w:val="20"/>
+        </w:rPr>
+      </w:pPr>
+      <w:r>
+        <w:rPr>
+          <w:rFonts w:cstheme="minorHAnsi"/>
+          <w:sz w:val="20"/>
+          <w:szCs w:val="20"/>
+        </w:rPr>
+        <w:t>Users can sign up with a valid @bu.edu email to view all events, post and modify their own events, and reserve their attendance at events.</w:t>
+      </w:r>
+    </w:p>
+    <w:p>
+      <w:pPr>
+        <w:pStyle w:val="ListParagraph"/>
+        <w:numPr>
+          <w:ilvl w:val="0"/>
+          <w:numId w:val="10"/>
+        </w:numPr>
+        <w:spacing w:line="240" w:lineRule="auto"/>
+        <w:rPr>
+          <w:rFonts w:cstheme="minorHAnsi"/>
+          <w:sz w:val="20"/>
+          <w:szCs w:val="20"/>
+        </w:rPr>
+      </w:pPr>
+      <w:r>
+        <w:rPr>
+          <w:rFonts w:cstheme="minorHAnsi"/>
+          <w:sz w:val="20"/>
+          <w:szCs w:val="20"/>
+        </w:rPr>
+        <w:t>Developed as a part of a group of 5 members, with key responsibilities including linking frontend to backend via API calls, handling user input, ensuring frontend quality and usability, and performing integration testing.</w:t>
+      </w:r>
+    </w:p>
+    <w:p>
+      <w:pPr>
+        <w:spacing w:line="240" w:lineRule="auto"/>
+        <w:rPr>
+          <w:rFonts w:asciiTheme="majorHAnsi" w:hAnsiTheme="majorHAnsi" w:cstheme="majorHAnsi"/>
+          <w:sz w:val="20"/>
+          <w:szCs w:val="20"/>
+        </w:rPr>
+      </w:pPr>
+      <w:hyperlink r:id="rId11" w:history="1">
         <w:r>
           <w:rPr>
             <w:rStyle w:val="Hyperlink"/>
@@ -1421,7 +2032,7 @@
             <w:sz w:val="20"/>
             <w:szCs w:val="20"/>
           </w:rPr>
-          <w:t xml:space="preserve">Automated </w:t>
+          <w:t>GPT A</w:t>
         </w:r>
         <w:r>
           <w:rPr>
@@ -1432,7 +2043,7 @@
             <w:sz w:val="20"/>
             <w:szCs w:val="20"/>
           </w:rPr>
-          <w:t xml:space="preserve">Web </w:t>
+          <w:t>utomated W</w:t>
         </w:r>
         <w:r>
           <w:rPr>
@@ -1443,7 +2054,7 @@
             <w:sz w:val="20"/>
             <w:szCs w:val="20"/>
           </w:rPr>
-          <w:t>Gameplay Script</w:t>
+          <w:t>eb Puzzle Solve</w:t>
         </w:r>
         <w:r>
           <w:rPr>
@@ -1454,101 +2065,45 @@
             <w:sz w:val="20"/>
             <w:szCs w:val="20"/>
           </w:rPr>
-          <w:t>s</w:t>
+          <w:t>r</w:t>
         </w:r>
       </w:hyperlink>
       <w:r>
+        <w:tab/>
+      </w:r>
+      <w:r>
+        <w:tab/>
+      </w:r>
+      <w:r>
+        <w:tab/>
+      </w:r>
+      <w:r>
+        <w:tab/>
+      </w:r>
+      <w:r>
+        <w:tab/>
+      </w:r>
+      <w:r>
+        <w:tab/>
+      </w:r>
+      <w:r>
+        <w:tab/>
+      </w:r>
+      <w:r>
+        <w:tab/>
+        <w:t xml:space="preserve">  </w:t>
+      </w:r>
+      <w:r>
         <w:rPr>
           <w:rFonts w:ascii="Candara" w:hAnsi="Candara" w:cstheme="majorHAnsi"/>
-          <w:b/>
-          <w:bCs/>
-          <w:sz w:val="20"/>
-          <w:szCs w:val="20"/>
-        </w:rPr>
-        <w:tab/>
+          <w:sz w:val="20"/>
+          <w:szCs w:val="20"/>
+        </w:rPr>
+        <w:t>Python</w:t>
       </w:r>
       <w:r>
         <w:rPr>
           <w:rFonts w:ascii="Candara" w:hAnsi="Candara" w:cstheme="majorHAnsi"/>
-          <w:b/>
-          <w:bCs/>
-          <w:sz w:val="20"/>
-          <w:szCs w:val="20"/>
-        </w:rPr>
-        <w:tab/>
-      </w:r>
-      <w:r>
-        <w:rPr>
-          <w:rFonts w:ascii="Candara" w:hAnsi="Candara" w:cstheme="majorHAnsi"/>
-          <w:b/>
-          <w:bCs/>
-          <w:sz w:val="20"/>
-          <w:szCs w:val="20"/>
-        </w:rPr>
-        <w:tab/>
-      </w:r>
-      <w:r>
-        <w:rPr>
-          <w:rFonts w:ascii="Candara" w:hAnsi="Candara" w:cstheme="majorHAnsi"/>
-          <w:b/>
-          <w:bCs/>
-          <w:sz w:val="20"/>
-          <w:szCs w:val="20"/>
-        </w:rPr>
-        <w:tab/>
-      </w:r>
-      <w:r>
-        <w:rPr>
-          <w:rFonts w:ascii="Candara" w:hAnsi="Candara" w:cstheme="majorHAnsi"/>
-          <w:b/>
-          <w:bCs/>
-          <w:sz w:val="20"/>
-          <w:szCs w:val="20"/>
-        </w:rPr>
-        <w:tab/>
-      </w:r>
-      <w:r>
-        <w:rPr>
-          <w:rFonts w:ascii="Candara" w:hAnsi="Candara" w:cstheme="majorHAnsi"/>
-          <w:b/>
-          <w:bCs/>
-          <w:sz w:val="20"/>
-          <w:szCs w:val="20"/>
-        </w:rPr>
-        <w:tab/>
-      </w:r>
-      <w:r>
-        <w:rPr>
-          <w:rFonts w:ascii="Candara" w:hAnsi="Candara" w:cstheme="majorHAnsi"/>
-          <w:b/>
-          <w:bCs/>
-          <w:sz w:val="20"/>
-          <w:szCs w:val="20"/>
-        </w:rPr>
-        <w:tab/>
-      </w:r>
-      <w:r>
-        <w:rPr>
-          <w:rFonts w:ascii="Candara" w:hAnsi="Candara" w:cstheme="majorHAnsi"/>
-          <w:b/>
-          <w:bCs/>
-          <w:sz w:val="20"/>
-          <w:szCs w:val="20"/>
-        </w:rPr>
-        <w:tab/>
-        <w:t xml:space="preserve">  </w:t>
-      </w:r>
-      <w:r>
-        <w:rPr>
-          <w:rFonts w:ascii="Candara" w:hAnsi="Candara" w:cstheme="majorHAnsi"/>
-          <w:sz w:val="20"/>
-          <w:szCs w:val="20"/>
-        </w:rPr>
-        <w:t>Python</w:t>
-      </w:r>
-      <w:r>
-        <w:rPr>
-          <w:rFonts w:ascii="Candara" w:hAnsi="Candara" w:cstheme="majorHAnsi"/>
           <w:sz w:val="20"/>
           <w:szCs w:val="20"/>
         </w:rPr>
@@ -1560,8 +2115,62 @@
           <w:sz w:val="20"/>
           <w:szCs w:val="20"/>
         </w:rPr>
-        <w:t>Libraries: Keyboard, NumPy, OpenCV, Pillow, Pytesseract</w:t>
-      </w:r>
+        <w:t xml:space="preserve">API: GPT-4o; </w:t>
+      </w:r>
+      <w:r>
+        <w:rPr>
+          <w:rFonts w:asciiTheme="majorHAnsi" w:hAnsiTheme="majorHAnsi" w:cstheme="majorHAnsi"/>
+          <w:sz w:val="20"/>
+          <w:szCs w:val="20"/>
+        </w:rPr>
+        <w:t xml:space="preserve">Libraries: NumPy, OpenAI, OpenCV, </w:t>
+      </w:r>
+      <w:proofErr w:type="spellStart"/>
+      <w:r>
+        <w:rPr>
+          <w:rFonts w:asciiTheme="majorHAnsi" w:hAnsiTheme="majorHAnsi" w:cstheme="majorHAnsi"/>
+          <w:sz w:val="20"/>
+          <w:szCs w:val="20"/>
+        </w:rPr>
+        <w:t>PyAutoGUI</w:t>
+      </w:r>
+      <w:proofErr w:type="spellEnd"/>
+      <w:r>
+        <w:rPr>
+          <w:rFonts w:asciiTheme="majorHAnsi" w:hAnsiTheme="majorHAnsi" w:cstheme="majorHAnsi"/>
+          <w:sz w:val="20"/>
+          <w:szCs w:val="20"/>
+        </w:rPr>
+        <w:t xml:space="preserve">, Pillow, </w:t>
+      </w:r>
+      <w:proofErr w:type="spellStart"/>
+      <w:r>
+        <w:rPr>
+          <w:rFonts w:asciiTheme="majorHAnsi" w:hAnsiTheme="majorHAnsi" w:cstheme="majorHAnsi"/>
+          <w:sz w:val="20"/>
+          <w:szCs w:val="20"/>
+        </w:rPr>
+        <w:t>Pyperclip</w:t>
+      </w:r>
+      <w:proofErr w:type="spellEnd"/>
+      <w:r>
+        <w:rPr>
+          <w:rFonts w:asciiTheme="majorHAnsi" w:hAnsiTheme="majorHAnsi" w:cstheme="majorHAnsi"/>
+          <w:sz w:val="20"/>
+          <w:szCs w:val="20"/>
+        </w:rPr>
+        <w:t xml:space="preserve">, </w:t>
+      </w:r>
+      <w:proofErr w:type="spellStart"/>
+      <w:r>
+        <w:rPr>
+          <w:rFonts w:asciiTheme="majorHAnsi" w:hAnsiTheme="majorHAnsi" w:cstheme="majorHAnsi"/>
+          <w:sz w:val="20"/>
+          <w:szCs w:val="20"/>
+        </w:rPr>
+        <w:t>Pytesseract</w:t>
+      </w:r>
+      <w:proofErr w:type="spellEnd"/>
     </w:p>
     <w:p>
       <w:pPr>
@@ -1583,7 +2192,7 @@
           <w:sz w:val="20"/>
           <w:szCs w:val="20"/>
         </w:rPr>
-        <w:t>Two of my current</w:t>
+        <w:t>Captures, processes, and analyzes on-screen puzzle data using screen capture, color masks, and OCR.</w:t>
       </w:r>
       <w:r>
         <w:rPr>
@@ -1591,291 +2200,7 @@
           <w:sz w:val="20"/>
           <w:szCs w:val="20"/>
         </w:rPr>
-        <w:t xml:space="preserve"> passion project</w:t>
-      </w:r>
-      <w:r>
-        <w:rPr>
-          <w:rFonts w:cstheme="minorHAnsi"/>
-          <w:sz w:val="20"/>
-          <w:szCs w:val="20"/>
-        </w:rPr>
-        <w:t>s</w:t>
-      </w:r>
-      <w:r>
-        <w:rPr>
-          <w:rFonts w:cstheme="minorHAnsi"/>
-          <w:sz w:val="20"/>
-          <w:szCs w:val="20"/>
-        </w:rPr>
         <w:t xml:space="preserve"> </w:t>
-      </w:r>
-      <w:r>
-        <w:rPr>
-          <w:rFonts w:cstheme="minorHAnsi"/>
-          <w:sz w:val="20"/>
-          <w:szCs w:val="20"/>
-        </w:rPr>
-        <w:t>focus on using</w:t>
-      </w:r>
-      <w:r>
-        <w:rPr>
-          <w:rFonts w:cstheme="minorHAnsi"/>
-          <w:sz w:val="20"/>
-          <w:szCs w:val="20"/>
-        </w:rPr>
-        <w:t xml:space="preserve"> </w:t>
-      </w:r>
-      <w:r>
-        <w:rPr>
-          <w:rFonts w:cstheme="minorHAnsi"/>
-          <w:sz w:val="20"/>
-          <w:szCs w:val="20"/>
-        </w:rPr>
-        <w:t xml:space="preserve">screen capture and </w:t>
-      </w:r>
-      <w:r>
-        <w:rPr>
-          <w:rFonts w:cstheme="minorHAnsi"/>
-          <w:sz w:val="20"/>
-          <w:szCs w:val="20"/>
-        </w:rPr>
-        <w:t xml:space="preserve">color masks to track </w:t>
-      </w:r>
-      <w:r>
-        <w:rPr>
-          <w:rFonts w:cstheme="minorHAnsi"/>
-          <w:sz w:val="20"/>
-          <w:szCs w:val="20"/>
-        </w:rPr>
-        <w:t xml:space="preserve">objects </w:t>
-      </w:r>
-      <w:r>
-        <w:rPr>
-          <w:rFonts w:cstheme="minorHAnsi"/>
-          <w:sz w:val="20"/>
-          <w:szCs w:val="20"/>
-        </w:rPr>
-        <w:t xml:space="preserve">and </w:t>
-      </w:r>
-      <w:r>
-        <w:rPr>
-          <w:rFonts w:cstheme="minorHAnsi"/>
-          <w:sz w:val="20"/>
-          <w:szCs w:val="20"/>
-        </w:rPr>
-        <w:t>gather information</w:t>
-      </w:r>
-      <w:r>
-        <w:rPr>
-          <w:rFonts w:cstheme="minorHAnsi"/>
-          <w:sz w:val="20"/>
-          <w:szCs w:val="20"/>
-        </w:rPr>
-        <w:t>.</w:t>
-      </w:r>
-      <w:r>
-        <w:rPr>
-          <w:rFonts w:cstheme="minorHAnsi"/>
-          <w:sz w:val="20"/>
-          <w:szCs w:val="20"/>
-        </w:rPr>
-        <w:t xml:space="preserve"> </w:t>
-      </w:r>
-      <w:r>
-        <w:rPr>
-          <w:rFonts w:cstheme="minorHAnsi"/>
-          <w:sz w:val="20"/>
-          <w:szCs w:val="20"/>
-        </w:rPr>
-        <w:t xml:space="preserve">The </w:t>
-      </w:r>
-      <w:r>
-        <w:rPr>
-          <w:rFonts w:cstheme="minorHAnsi"/>
-          <w:sz w:val="20"/>
-          <w:szCs w:val="20"/>
-        </w:rPr>
-        <w:t>d</w:t>
-      </w:r>
-      <w:r>
-        <w:rPr>
-          <w:rFonts w:cstheme="minorHAnsi"/>
-          <w:sz w:val="20"/>
-          <w:szCs w:val="20"/>
-        </w:rPr>
-        <w:t>ata is then analyzed and used to determine</w:t>
-      </w:r>
-      <w:r>
-        <w:rPr>
-          <w:rFonts w:cstheme="minorHAnsi"/>
-          <w:sz w:val="20"/>
-          <w:szCs w:val="20"/>
-        </w:rPr>
-        <w:t xml:space="preserve"> the</w:t>
-      </w:r>
-      <w:r>
-        <w:rPr>
-          <w:rFonts w:cstheme="minorHAnsi"/>
-          <w:sz w:val="20"/>
-          <w:szCs w:val="20"/>
-        </w:rPr>
-        <w:t xml:space="preserve"> appropriate decisions to execute</w:t>
-      </w:r>
-      <w:r>
-        <w:rPr>
-          <w:rFonts w:cstheme="minorHAnsi"/>
-          <w:sz w:val="20"/>
-          <w:szCs w:val="20"/>
-        </w:rPr>
-        <w:t xml:space="preserve">. </w:t>
-      </w:r>
-    </w:p>
-    <w:p>
-      <w:pPr>
-        <w:spacing w:line="240" w:lineRule="auto"/>
-        <w:rPr>
-          <w:rFonts w:asciiTheme="majorHAnsi" w:hAnsiTheme="majorHAnsi" w:cstheme="majorHAnsi"/>
-          <w:b/>
-          <w:bCs/>
-          <w:sz w:val="20"/>
-          <w:szCs w:val="20"/>
-        </w:rPr>
-      </w:pPr>
-      <w:hyperlink r:id="rId11" w:history="1">
-        <w:r>
-          <w:rPr>
-            <w:rStyle w:val="Hyperlink"/>
-            <w:rFonts w:ascii="Candara" w:hAnsi="Candara"/>
-            <w:b/>
-            <w:bCs/>
-            <w:sz w:val="20"/>
-            <w:szCs w:val="20"/>
-          </w:rPr>
-          <w:t>Screen Data Collection Tool</w:t>
-        </w:r>
-      </w:hyperlink>
-      <w:r>
-        <w:rPr>
-          <w:rFonts w:ascii="Candara" w:hAnsi="Candara"/>
-          <w:b/>
-          <w:bCs/>
-          <w:sz w:val="20"/>
-          <w:szCs w:val="20"/>
-        </w:rPr>
-        <w:tab/>
-      </w:r>
-      <w:r>
-        <w:rPr>
-          <w:rFonts w:ascii="Candara" w:hAnsi="Candara"/>
-          <w:b/>
-          <w:bCs/>
-          <w:sz w:val="20"/>
-          <w:szCs w:val="20"/>
-        </w:rPr>
-        <w:tab/>
-      </w:r>
-      <w:r>
-        <w:rPr>
-          <w:rFonts w:ascii="Candara" w:hAnsi="Candara"/>
-          <w:b/>
-          <w:bCs/>
-          <w:sz w:val="20"/>
-          <w:szCs w:val="20"/>
-        </w:rPr>
-        <w:tab/>
-      </w:r>
-      <w:r>
-        <w:rPr>
-          <w:rFonts w:ascii="Candara" w:hAnsi="Candara"/>
-          <w:b/>
-          <w:bCs/>
-          <w:sz w:val="20"/>
-          <w:szCs w:val="20"/>
-        </w:rPr>
-        <w:tab/>
-      </w:r>
-      <w:r>
-        <w:rPr>
-          <w:rFonts w:ascii="Candara" w:hAnsi="Candara"/>
-          <w:b/>
-          <w:bCs/>
-          <w:sz w:val="20"/>
-          <w:szCs w:val="20"/>
-        </w:rPr>
-        <w:tab/>
-      </w:r>
-      <w:r>
-        <w:rPr>
-          <w:rFonts w:ascii="Candara" w:hAnsi="Candara"/>
-          <w:b/>
-          <w:bCs/>
-          <w:sz w:val="20"/>
-          <w:szCs w:val="20"/>
-        </w:rPr>
-        <w:tab/>
-      </w:r>
-      <w:r>
-        <w:rPr>
-          <w:rFonts w:ascii="Candara" w:hAnsi="Candara"/>
-          <w:b/>
-          <w:bCs/>
-          <w:sz w:val="20"/>
-          <w:szCs w:val="20"/>
-        </w:rPr>
-        <w:tab/>
-      </w:r>
-      <w:r>
-        <w:rPr>
-          <w:rFonts w:ascii="Candara" w:hAnsi="Candara"/>
-          <w:b/>
-          <w:bCs/>
-          <w:sz w:val="20"/>
-          <w:szCs w:val="20"/>
-        </w:rPr>
-        <w:tab/>
-      </w:r>
-      <w:r>
-        <w:rPr>
-          <w:rFonts w:ascii="Candara" w:hAnsi="Candara"/>
-          <w:b/>
-          <w:bCs/>
-          <w:sz w:val="20"/>
-          <w:szCs w:val="20"/>
-        </w:rPr>
-        <w:tab/>
-        <w:t xml:space="preserve">  </w:t>
-      </w:r>
-      <w:r>
-        <w:rPr>
-          <w:rFonts w:ascii="Candara" w:hAnsi="Candara"/>
-          <w:sz w:val="20"/>
-          <w:szCs w:val="20"/>
-        </w:rPr>
-        <w:t>Python</w:t>
-      </w:r>
-      <w:r>
-        <w:rPr>
-          <w:rFonts w:ascii="Candara" w:hAnsi="Candara"/>
-          <w:sz w:val="20"/>
-          <w:szCs w:val="20"/>
-        </w:rPr>
-        <w:br/>
-      </w:r>
-      <w:r>
-        <w:rPr>
-          <w:rFonts w:asciiTheme="majorHAnsi" w:hAnsiTheme="majorHAnsi" w:cstheme="majorHAnsi"/>
-          <w:sz w:val="20"/>
-          <w:szCs w:val="20"/>
-        </w:rPr>
-        <w:t>Libraries:</w:t>
-      </w:r>
-      <w:r>
-        <w:rPr>
-          <w:rFonts w:asciiTheme="majorHAnsi" w:hAnsiTheme="majorHAnsi" w:cstheme="majorHAnsi"/>
-          <w:sz w:val="20"/>
-          <w:szCs w:val="20"/>
-        </w:rPr>
-        <w:t xml:space="preserve"> Keyboard, PyAutoGUI, Tkinter</w:t>
       </w:r>
     </w:p>
     <w:p>
@@ -1887,79 +2212,34 @@
         </w:numPr>
         <w:spacing w:line="240" w:lineRule="auto"/>
         <w:rPr>
-          <w:sz w:val="20"/>
-          <w:szCs w:val="20"/>
-        </w:rPr>
-      </w:pPr>
-      <w:r>
-        <w:rPr>
-          <w:sz w:val="20"/>
-          <w:szCs w:val="20"/>
-        </w:rPr>
-        <w:t>Captures screen positions and RGB values based on mouse coordinates</w:t>
-      </w:r>
-      <w:r>
-        <w:rPr>
-          <w:sz w:val="20"/>
-          <w:szCs w:val="20"/>
-        </w:rPr>
-        <w:t>. Initially</w:t>
-      </w:r>
-      <w:r>
-        <w:rPr>
-          <w:sz w:val="20"/>
-          <w:szCs w:val="20"/>
-        </w:rPr>
-        <w:t xml:space="preserve"> created </w:t>
-      </w:r>
-      <w:r>
-        <w:rPr>
-          <w:sz w:val="20"/>
-          <w:szCs w:val="20"/>
-        </w:rPr>
-        <w:t>to gather</w:t>
-      </w:r>
-      <w:r>
-        <w:rPr>
-          <w:sz w:val="20"/>
-          <w:szCs w:val="20"/>
-        </w:rPr>
-        <w:t xml:space="preserve"> information </w:t>
-      </w:r>
-      <w:r>
-        <w:rPr>
-          <w:sz w:val="20"/>
-          <w:szCs w:val="20"/>
-        </w:rPr>
-        <w:t>for use</w:t>
-      </w:r>
-      <w:r>
-        <w:rPr>
-          <w:sz w:val="20"/>
-          <w:szCs w:val="20"/>
-        </w:rPr>
-        <w:t xml:space="preserve"> in</w:t>
-      </w:r>
-      <w:r>
-        <w:rPr>
-          <w:sz w:val="20"/>
-          <w:szCs w:val="20"/>
-        </w:rPr>
-        <w:t xml:space="preserve"> additional projects</w:t>
-      </w:r>
-      <w:r>
-        <w:rPr>
+          <w:rFonts w:cstheme="minorHAnsi"/>
+          <w:sz w:val="20"/>
+          <w:szCs w:val="20"/>
+        </w:rPr>
+      </w:pPr>
+      <w:r>
+        <w:rPr>
+          <w:rFonts w:cstheme="minorHAnsi"/>
+          <w:sz w:val="20"/>
+          <w:szCs w:val="20"/>
+        </w:rPr>
+        <w:t>Solutions generated by GPT-4o API are used to update the browser and internal nodes, with browser consistently monitored to ensure correctness</w:t>
+      </w:r>
+      <w:r>
+        <w:rPr>
+          <w:rFonts w:cstheme="minorHAnsi"/>
+          <w:sz w:val="20"/>
+          <w:szCs w:val="20"/>
+        </w:rPr>
+        <w:t xml:space="preserve"> and efficiency</w:t>
+      </w:r>
+      <w:r>
+        <w:rPr>
+          <w:rFonts w:cstheme="minorHAnsi"/>
           <w:sz w:val="20"/>
           <w:szCs w:val="20"/>
         </w:rPr>
         <w:t>.</w:t>
-      </w:r>
-      <w:r>
-        <w:rPr>
-          <w:sz w:val="20"/>
-          <w:szCs w:val="20"/>
-        </w:rPr>
-        <w:t xml:space="preserve"> </w:t>
       </w:r>
     </w:p>
     <w:p>
@@ -2058,19 +2338,58 @@
         </w:rPr>
         <w:t xml:space="preserve"> </w:t>
       </w:r>
-      <w:r>
-        <w:rPr>
-          <w:sz w:val="20"/>
-          <w:szCs w:val="20"/>
-        </w:rPr>
-        <w:t xml:space="preserve">LaTeX, </w:t>
-      </w:r>
-      <w:r>
-        <w:rPr>
-          <w:sz w:val="20"/>
-          <w:szCs w:val="20"/>
-        </w:rPr>
-        <w:t>OCaml, Python</w:t>
+      <w:proofErr w:type="spellStart"/>
+      <w:r>
+        <w:rPr>
+          <w:sz w:val="20"/>
+          <w:szCs w:val="20"/>
+        </w:rPr>
+        <w:t>OCaml</w:t>
+      </w:r>
+      <w:proofErr w:type="spellEnd"/>
+      <w:r>
+        <w:rPr>
+          <w:sz w:val="20"/>
+          <w:szCs w:val="20"/>
+        </w:rPr>
+        <w:t>, Python</w:t>
+      </w:r>
+      <w:r>
+        <w:rPr>
+          <w:sz w:val="20"/>
+          <w:szCs w:val="20"/>
+        </w:rPr>
+        <w:t>, SQL</w:t>
+      </w:r>
+      <w:r>
+        <w:rPr>
+          <w:sz w:val="20"/>
+          <w:szCs w:val="20"/>
+        </w:rPr>
+        <w:t>/SQLite</w:t>
+      </w:r>
+      <w:r>
+        <w:rPr>
+          <w:sz w:val="20"/>
+          <w:szCs w:val="20"/>
+        </w:rPr>
+        <w:br/>
+      </w:r>
+      <w:r>
+        <w:rPr>
+          <w:b/>
+          <w:bCs/>
+          <w:sz w:val="20"/>
+          <w:szCs w:val="20"/>
+        </w:rPr>
+        <w:t>Software</w:t>
+      </w:r>
+      <w:r>
+        <w:rPr>
+          <w:sz w:val="20"/>
+          <w:szCs w:val="20"/>
+        </w:rPr>
+        <w:t xml:space="preserve"> –</w:t>
       </w:r>
       <w:r>
         <w:rPr>
@@ -2084,170 +2403,12 @@
           <w:sz w:val="20"/>
           <w:szCs w:val="20"/>
         </w:rPr>
-        <w:br/>
-      </w:r>
-      <w:r>
-        <w:rPr>
-          <w:b/>
-          <w:bCs/>
-          <w:sz w:val="20"/>
-          <w:szCs w:val="20"/>
-        </w:rPr>
-        <w:t>Software</w:t>
-      </w:r>
-      <w:r>
-        <w:rPr>
-          <w:sz w:val="20"/>
-          <w:szCs w:val="20"/>
-        </w:rPr>
-        <w:t xml:space="preserve"> – Eclipse, Git, GitHub, Google Workspace, Microsoft Office, VS Code</w:t>
-      </w:r>
-    </w:p>
-    <w:p>
-      <w:pPr>
-        <w:pBdr>
-          <w:bottom w:val="single" w:sz="6" w:space="1" w:color="auto"/>
-        </w:pBdr>
-        <w:spacing w:line="240" w:lineRule="auto"/>
-        <w:rPr>
-          <w:sz w:val="20"/>
-          <w:szCs w:val="20"/>
-        </w:rPr>
-      </w:pPr>
-      <w:r>
-        <w:rPr>
-          <w:rFonts w:asciiTheme="majorHAnsi" w:hAnsiTheme="majorHAnsi" w:cstheme="majorHAnsi"/>
-          <w:b/>
-          <w:bCs/>
-        </w:rPr>
-        <w:t>EXTRAC</w:t>
-      </w:r>
-      <w:r>
-        <w:rPr>
-          <w:rFonts w:asciiTheme="majorHAnsi" w:hAnsiTheme="majorHAnsi" w:cstheme="majorHAnsi"/>
-          <w:b/>
-          <w:bCs/>
-        </w:rPr>
-        <w:t>U</w:t>
-      </w:r>
-      <w:r>
-        <w:rPr>
-          <w:rFonts w:asciiTheme="majorHAnsi" w:hAnsiTheme="majorHAnsi" w:cstheme="majorHAnsi"/>
-          <w:b/>
-          <w:bCs/>
-        </w:rPr>
-        <w:t>RRICULARS</w:t>
-      </w:r>
-    </w:p>
-    <w:p>
-      <w:pPr>
-        <w:spacing w:line="240" w:lineRule="auto"/>
-        <w:rPr>
-          <w:sz w:val="20"/>
-          <w:szCs w:val="20"/>
-        </w:rPr>
-      </w:pPr>
-      <w:r>
-        <w:rPr>
-          <w:rFonts w:ascii="Candara" w:hAnsi="Candara"/>
-          <w:b/>
-          <w:bCs/>
-          <w:sz w:val="20"/>
-          <w:szCs w:val="20"/>
-        </w:rPr>
-        <w:t>Hack4Impact Junior Development Team</w:t>
-      </w:r>
-      <w:r>
-        <w:rPr>
-          <w:rFonts w:ascii="Candara" w:hAnsi="Candara"/>
-          <w:b/>
-          <w:bCs/>
-          <w:sz w:val="20"/>
-          <w:szCs w:val="20"/>
-        </w:rPr>
-        <w:tab/>
-      </w:r>
-      <w:r>
-        <w:rPr>
-          <w:rFonts w:ascii="Candara" w:hAnsi="Candara"/>
-          <w:b/>
-          <w:bCs/>
-          <w:sz w:val="20"/>
-          <w:szCs w:val="20"/>
-        </w:rPr>
-        <w:tab/>
-      </w:r>
-      <w:r>
-        <w:rPr>
-          <w:rFonts w:ascii="Candara" w:hAnsi="Candara"/>
-          <w:b/>
-          <w:bCs/>
-          <w:sz w:val="20"/>
-          <w:szCs w:val="20"/>
-        </w:rPr>
-        <w:tab/>
-      </w:r>
-      <w:r>
-        <w:rPr>
-          <w:rFonts w:ascii="Candara" w:hAnsi="Candara"/>
-          <w:b/>
-          <w:bCs/>
-          <w:sz w:val="20"/>
-          <w:szCs w:val="20"/>
-        </w:rPr>
-        <w:tab/>
-      </w:r>
-      <w:r>
-        <w:rPr>
-          <w:rFonts w:ascii="Candara" w:hAnsi="Candara"/>
-          <w:b/>
-          <w:bCs/>
-          <w:sz w:val="20"/>
-          <w:szCs w:val="20"/>
-        </w:rPr>
-        <w:tab/>
-      </w:r>
-      <w:r>
-        <w:rPr>
-          <w:rFonts w:ascii="Candara" w:hAnsi="Candara"/>
-          <w:b/>
-          <w:bCs/>
-          <w:sz w:val="20"/>
-          <w:szCs w:val="20"/>
-        </w:rPr>
-        <w:tab/>
-      </w:r>
-      <w:r>
-        <w:rPr>
-          <w:sz w:val="20"/>
-          <w:szCs w:val="20"/>
-        </w:rPr>
-        <w:t>September 2024 – Present</w:t>
-      </w:r>
-    </w:p>
-    <w:p>
-      <w:pPr>
-        <w:pStyle w:val="ListParagraph"/>
-        <w:numPr>
-          <w:ilvl w:val="0"/>
-          <w:numId w:val="11"/>
-        </w:numPr>
-        <w:spacing w:line="240" w:lineRule="auto"/>
-        <w:rPr>
-          <w:sz w:val="20"/>
-          <w:szCs w:val="20"/>
-        </w:rPr>
-      </w:pPr>
-      <w:r>
-        <w:rPr>
-          <w:sz w:val="20"/>
-          <w:szCs w:val="20"/>
-        </w:rPr>
-        <w:t>Engaged in weekly workshops focused on the implementation of various aspects of web development, as well as the creation of mini-projects.</w:t>
+        <w:t>Git, GitHub, Google Workspace, Microsoft Office, VS Code</w:t>
       </w:r>
     </w:p>
     <w:sectPr>
       <w:headerReference w:type="default" r:id="rId12"/>
+      <w:footerReference w:type="default" r:id="rId13"/>
       <w:pgSz w:w="12240" w:h="15840" w:code="1"/>
       <w:pgMar w:top="720" w:right="1440" w:bottom="720" w:left="1440" w:header="720" w:footer="720" w:gutter="0"/>
       <w:cols w:space="720"/>
@@ -2282,6 +2443,31 @@
 </w:endnotes>
 </file>
 
+<file path=word/footer1.xml><?xml version="1.0" encoding="utf-8"?>
+<w:ftr xmlns:wpc="http://schemas.microsoft.com/office/word/2010/wordprocessingCanvas" xmlns:cx="http://schemas.microsoft.com/office/drawing/2014/chartex" xmlns:cx1="http://schemas.microsoft.com/office/drawing/2015/9/8/chartex" xmlns:cx2="http://schemas.microsoft.com/office/drawing/2015/10/21/chartex" xmlns:cx3="http://schemas.microsoft.com/office/drawing/2016/5/9/chartex" xmlns:cx4="http://schemas.microsoft.com/office/drawing/2016/5/10/chartex" xmlns:cx5="http://schemas.microsoft.com/office/drawing/2016/5/11/chartex" xmlns:cx6="http://schemas.microsoft.com/office/drawing/2016/5/12/chartex" xmlns:cx7="http://schemas.microsoft.com/office/drawing/2016/5/13/chartex" xmlns:cx8="http://schemas.microsoft.com/office/drawing/2016/5/14/chartex" xmlns:mc="http://schemas.openxmlformats.org/markup-compatibility/2006" xmlns:aink="http://schemas.microsoft.com/office/drawing/2016/ink" xmlns:am3d="http://schemas.microsoft.com/office/drawing/2017/model3d" xmlns:o="urn:schemas-microsoft-com:office:office" xmlns:oel="http://schemas.microsoft.com/office/2019/extlst" xmlns:r="http://schemas.openxmlformats.org/officeDocument/2006/relationships" xmlns:m="http://schemas.openxmlformats.org/officeDocument/2006/math" xmlns:v="urn:schemas-microsoft-com:vml" xmlns:wp14="http://schemas.microsoft.com/office/word/2010/wordprocessingDrawing" xmlns:wp="http://schemas.openxmlformats.org/drawingml/2006/wordprocessingDrawing" xmlns:w10="urn:schemas-microsoft-com:office:word" xmlns:w="http://schemas.openxmlformats.org/wordprocessingml/2006/main" xmlns:w14="http://schemas.microsoft.com/office/word/2010/wordml" xmlns:w15="http://schemas.microsoft.com/office/word/2012/wordml" xmlns:w16cex="http://schemas.microsoft.com/office/word/2018/wordml/cex" xmlns:w16cid="http://schemas.microsoft.com/office/word/2016/wordml/cid" xmlns:w16="http://schemas.microsoft.com/office/word/2018/wordml" xmlns:w16du="http://schemas.microsoft.com/office/word/2023/wordml/word16du" xmlns:w16sdtdh="http://schemas.microsoft.com/office/word/2020/wordml/sdtdatahash" xmlns:w16sdtfl="http://schemas.microsoft.com/office/word/2024/wordml/sdtformatlock" xmlns:w16se="http://schemas.microsoft.com/office/word/2015/wordml/symex" xmlns:wpg="http://schemas.microsoft.com/office/word/2010/wordprocessingGroup" xmlns:wpi="http://schemas.microsoft.com/office/word/2010/wordprocessingInk" xmlns:wne="http://schemas.microsoft.com/office/word/2006/wordml" xmlns:wps="http://schemas.microsoft.com/office/word/2010/wordprocessingShape" mc:Ignorable="w14 w15 w16se w16cid w16 w16cex w16sdtdh w16sdtfl w16du wp14">
+  <w:p>
+    <w:pPr>
+      <w:pStyle w:val="Footer"/>
+      <w:rPr>
+        <w:i/>
+        <w:iCs/>
+        <w:sz w:val="20"/>
+        <w:szCs w:val="20"/>
+      </w:rPr>
+    </w:pPr>
+    <w:r>
+      <w:rPr>
+        <w:i/>
+        <w:iCs/>
+        <w:sz w:val="20"/>
+        <w:szCs w:val="20"/>
+      </w:rPr>
+      <w:t>*Courses currently in progress</w:t>
+    </w:r>
+  </w:p>
+</w:ftr>
+</file>
+
 <file path=word/footnotes.xml><?xml version="1.0" encoding="utf-8"?>
 <w:footnotes xmlns:wpc="http://schemas.microsoft.com/office/word/2010/wordprocessingCanvas" xmlns:cx="http://schemas.microsoft.com/office/drawing/2014/chartex" xmlns:cx1="http://schemas.microsoft.com/office/drawing/2015/9/8/chartex" xmlns:cx2="http://schemas.microsoft.com/office/drawing/2015/10/21/chartex" xmlns:cx3="http://schemas.microsoft.com/office/drawing/2016/5/9/chartex" xmlns:cx4="http://schemas.microsoft.com/office/drawing/2016/5/10/chartex" xmlns:cx5="http://schemas.microsoft.com/office/drawing/2016/5/11/chartex" xmlns:cx6="http://schemas.microsoft.com/office/drawing/2016/5/12/chartex" xmlns:cx7="http://schemas.microsoft.com/office/drawing/2016/5/13/chartex" xmlns:cx8="http://schemas.microsoft.com/office/drawing/2016/5/14/chartex" xmlns:mc="http://schemas.openxmlformats.org/markup-compatibility/2006" xmlns:aink="http://schemas.microsoft.com/office/drawing/2016/ink" xmlns:am3d="http://schemas.microsoft.com/office/drawing/2017/model3d" xmlns:o="urn:schemas-microsoft-com:office:office" xmlns:oel="http://schemas.microsoft.com/office/2019/extlst" xmlns:r="http://schemas.openxmlformats.org/officeDocument/2006/relationships" xmlns:m="http://schemas.openxmlformats.org/officeDocument/2006/math" xmlns:v="urn:schemas-microsoft-com:vml" xmlns:wp14="http://schemas.microsoft.com/office/word/2010/wordprocessingDrawing" xmlns:wp="http://schemas.openxmlformats.org/drawingml/2006/wordprocessingDrawing" xmlns:w10="urn:schemas-microsoft-com:office:word" xmlns:w="http://schemas.openxmlformats.org/wordprocessingml/2006/main" xmlns:w14="http://schemas.microsoft.com/office/word/2010/wordml" xmlns:w15="http://schemas.microsoft.com/office/word/2012/wordml" xmlns:w16cex="http://schemas.microsoft.com/office/word/2018/wordml/cex" xmlns:w16cid="http://schemas.microsoft.com/office/word/2016/wordml/cid" xmlns:w16="http://schemas.microsoft.com/office/word/2018/wordml" xmlns:w16du="http://schemas.microsoft.com/office/word/2023/wordml/word16du" xmlns:w16sdtdh="http://schemas.microsoft.com/office/word/2020/wordml/sdtdatahash" xmlns:w16sdtfl="http://schemas.microsoft.com/office/word/2024/wordml/sdtformatlock" xmlns:w16se="http://schemas.microsoft.com/office/word/2015/wordml/symex" xmlns:wpg="http://schemas.microsoft.com/office/word/2010/wordprocessingGroup" xmlns:wpi="http://schemas.microsoft.com/office/word/2010/wordprocessingInk" xmlns:wne="http://schemas.microsoft.com/office/word/2006/wordml" xmlns:wps="http://schemas.microsoft.com/office/word/2010/wordprocessingShape" mc:Ignorable="w14 w15 w16se w16cid w16 w16cex w16sdtdh w16sdtfl w16du wp14">
   <w:footnote w:type="separator" w:id="-1">
@@ -3173,6 +3359,118 @@
     </w:lvl>
   </w:abstractNum>
   <w:abstractNum w:abstractNumId="7" w15:restartNumberingAfterBreak="0">
+    <w:nsid w:val="2EF65616"/>
+    <w:multiLevelType w:val="hybridMultilevel"/>
+    <w:tmpl w:val="C60A28A6"/>
+    <w:lvl w:ilvl="0" w:tplc="986E3B7E">
+      <w:numFmt w:val="bullet"/>
+      <w:lvlText w:val=""/>
+      <w:lvlJc w:val="left"/>
+      <w:pPr>
+        <w:ind w:left="720" w:hanging="360"/>
+      </w:pPr>
+      <w:rPr>
+        <w:rFonts w:ascii="Symbol" w:eastAsiaTheme="minorHAnsi" w:hAnsi="Symbol" w:cstheme="minorBidi" w:hint="default"/>
+      </w:rPr>
+    </w:lvl>
+    <w:lvl w:ilvl="1" w:tplc="04090003" w:tentative="1">
+      <w:start w:val="1"/>
+      <w:numFmt w:val="bullet"/>
+      <w:lvlText w:val="o"/>
+      <w:lvlJc w:val="left"/>
+      <w:pPr>
+        <w:ind w:left="1440" w:hanging="360"/>
+      </w:pPr>
+      <w:rPr>
+        <w:rFonts w:ascii="Courier New" w:hAnsi="Courier New" w:cs="Courier New" w:hint="default"/>
+      </w:rPr>
+    </w:lvl>
+    <w:lvl w:ilvl="2" w:tplc="04090005" w:tentative="1">
+      <w:start w:val="1"/>
+      <w:numFmt w:val="bullet"/>
+      <w:lvlText w:val=""/>
+      <w:lvlJc w:val="left"/>
+      <w:pPr>
+        <w:ind w:left="2160" w:hanging="360"/>
+      </w:pPr>
+      <w:rPr>
+        <w:rFonts w:ascii="Wingdings" w:hAnsi="Wingdings" w:hint="default"/>
+      </w:rPr>
+    </w:lvl>
+    <w:lvl w:ilvl="3" w:tplc="04090001" w:tentative="1">
+      <w:start w:val="1"/>
+      <w:numFmt w:val="bullet"/>
+      <w:lvlText w:val=""/>
+      <w:lvlJc w:val="left"/>
+      <w:pPr>
+        <w:ind w:left="2880" w:hanging="360"/>
+      </w:pPr>
+      <w:rPr>
+        <w:rFonts w:ascii="Symbol" w:hAnsi="Symbol" w:hint="default"/>
+      </w:rPr>
+    </w:lvl>
+    <w:lvl w:ilvl="4" w:tplc="04090003" w:tentative="1">
+      <w:start w:val="1"/>
+      <w:numFmt w:val="bullet"/>
+      <w:lvlText w:val="o"/>
+      <w:lvlJc w:val="left"/>
+      <w:pPr>
+        <w:ind w:left="3600" w:hanging="360"/>
+      </w:pPr>
+      <w:rPr>
+        <w:rFonts w:ascii="Courier New" w:hAnsi="Courier New" w:cs="Courier New" w:hint="default"/>
+      </w:rPr>
+    </w:lvl>
+    <w:lvl w:ilvl="5" w:tplc="04090005" w:tentative="1">
+      <w:start w:val="1"/>
+      <w:numFmt w:val="bullet"/>
+      <w:lvlText w:val=""/>
+      <w:lvlJc w:val="left"/>
+      <w:pPr>
+        <w:ind w:left="4320" w:hanging="360"/>
+      </w:pPr>
+      <w:rPr>
+        <w:rFonts w:ascii="Wingdings" w:hAnsi="Wingdings" w:hint="default"/>
+      </w:rPr>
+    </w:lvl>
+    <w:lvl w:ilvl="6" w:tplc="04090001" w:tentative="1">
+      <w:start w:val="1"/>
+      <w:numFmt w:val="bullet"/>
+      <w:lvlText w:val=""/>
+      <w:lvlJc w:val="left"/>
+      <w:pPr>
+        <w:ind w:left="5040" w:hanging="360"/>
+      </w:pPr>
+      <w:rPr>
+        <w:rFonts w:ascii="Symbol" w:hAnsi="Symbol" w:hint="default"/>
+      </w:rPr>
+    </w:lvl>
+    <w:lvl w:ilvl="7" w:tplc="04090003" w:tentative="1">
+      <w:start w:val="1"/>
+      <w:numFmt w:val="bullet"/>
+      <w:lvlText w:val="o"/>
+      <w:lvlJc w:val="left"/>
+      <w:pPr>
+        <w:ind w:left="5760" w:hanging="360"/>
+      </w:pPr>
+      <w:rPr>
+        <w:rFonts w:ascii="Courier New" w:hAnsi="Courier New" w:cs="Courier New" w:hint="default"/>
+      </w:rPr>
+    </w:lvl>
+    <w:lvl w:ilvl="8" w:tplc="04090005" w:tentative="1">
+      <w:start w:val="1"/>
+      <w:numFmt w:val="bullet"/>
+      <w:lvlText w:val=""/>
+      <w:lvlJc w:val="left"/>
+      <w:pPr>
+        <w:ind w:left="6480" w:hanging="360"/>
+      </w:pPr>
+      <w:rPr>
+        <w:rFonts w:ascii="Wingdings" w:hAnsi="Wingdings" w:hint="default"/>
+      </w:rPr>
+    </w:lvl>
+  </w:abstractNum>
+  <w:abstractNum w:abstractNumId="8" w15:restartNumberingAfterBreak="0">
     <w:nsid w:val="3CA67924"/>
     <w:multiLevelType w:val="hybridMultilevel"/>
     <w:tmpl w:val="765E98F4"/>
@@ -3285,7 +3583,7 @@
       </w:rPr>
     </w:lvl>
   </w:abstractNum>
-  <w:abstractNum w:abstractNumId="8" w15:restartNumberingAfterBreak="0">
+  <w:abstractNum w:abstractNumId="9" w15:restartNumberingAfterBreak="0">
     <w:nsid w:val="783F4D6F"/>
     <w:multiLevelType w:val="hybridMultilevel"/>
     <w:tmpl w:val="93548072"/>
@@ -3398,7 +3696,7 @@
       </w:rPr>
     </w:lvl>
   </w:abstractNum>
-  <w:abstractNum w:abstractNumId="9" w15:restartNumberingAfterBreak="0">
+  <w:abstractNum w:abstractNumId="10" w15:restartNumberingAfterBreak="0">
     <w:nsid w:val="7CC91161"/>
     <w:multiLevelType w:val="hybridMultilevel"/>
     <w:tmpl w:val="93548072"/>
@@ -3512,7 +3810,7 @@
     </w:lvl>
   </w:abstractNum>
   <w:num w:numId="1" w16cid:durableId="2049648556">
-    <w:abstractNumId w:val="7"/>
+    <w:abstractNumId w:val="8"/>
   </w:num>
   <w:num w:numId="2" w16cid:durableId="1929267538">
     <w:abstractNumId w:val="2"/>
@@ -3539,10 +3837,13 @@
     <w:abstractNumId w:val="6"/>
   </w:num>
   <w:num w:numId="10" w16cid:durableId="1513959272">
+    <w:abstractNumId w:val="10"/>
+  </w:num>
+  <w:num w:numId="11" w16cid:durableId="1625042823">
     <w:abstractNumId w:val="9"/>
   </w:num>
-  <w:num w:numId="11" w16cid:durableId="1625042823">
-    <w:abstractNumId w:val="8"/>
+  <w:num w:numId="12" w16cid:durableId="1157300812">
+    <w:abstractNumId w:val="7"/>
   </w:num>
 </w:numbering>
 </file>

</xml_diff>

<commit_message>
minor updates to docs
</commit_message>
<xml_diff>
--- a/Word-Resumes/Jude_Lopez_Resume.docx
+++ b/Word-Resumes/Jude_Lopez_Resume.docx
@@ -12,23 +12,18 @@
           <w:rFonts w:asciiTheme="majorHAnsi" w:hAnsiTheme="majorHAnsi" w:cstheme="majorHAnsi"/>
           <w:b/>
           <w:bCs/>
-          <w:sz w:val="12"/>
-          <w:szCs w:val="12"/>
-        </w:rPr>
-      </w:pPr>
-    </w:p>
-    <w:p>
-      <w:pPr>
-        <w:pBdr>
-          <w:bottom w:val="single" w:sz="6" w:space="1" w:color="auto"/>
-        </w:pBdr>
-        <w:spacing w:line="240" w:lineRule="auto"/>
-        <w:rPr>
-          <w:rFonts w:asciiTheme="majorHAnsi" w:hAnsiTheme="majorHAnsi" w:cstheme="majorHAnsi"/>
-          <w:b/>
-          <w:bCs/>
-        </w:rPr>
-      </w:pPr>
+        </w:rPr>
+      </w:pPr>
+      <w:r>
+        <w:rPr>
+          <w:rFonts w:asciiTheme="majorHAnsi" w:hAnsiTheme="majorHAnsi" w:cstheme="majorHAnsi"/>
+          <w:b/>
+          <w:bCs/>
+          <w:sz w:val="16"/>
+          <w:szCs w:val="16"/>
+        </w:rPr>
+        <w:br/>
+      </w:r>
       <w:r>
         <w:rPr>
           <w:rFonts w:asciiTheme="majorHAnsi" w:hAnsiTheme="majorHAnsi" w:cstheme="majorHAnsi"/>
@@ -741,7 +736,21 @@
           <w:sz w:val="20"/>
           <w:szCs w:val="20"/>
         </w:rPr>
-        <w:t>Cohosted</w:t>
+        <w:t>Co</w:t>
+      </w:r>
+      <w:r>
+        <w:rPr>
+          <w:sz w:val="20"/>
+          <w:szCs w:val="20"/>
+        </w:rPr>
+        <w:t>-</w:t>
+      </w:r>
+      <w:r>
+        <w:rPr>
+          <w:sz w:val="20"/>
+          <w:szCs w:val="20"/>
+        </w:rPr>
+        <w:t>hosted</w:t>
       </w:r>
       <w:r>
         <w:rPr>
@@ -1253,47 +1262,7 @@
           <w:sz w:val="20"/>
           <w:szCs w:val="20"/>
         </w:rPr>
-        <w:t>Operated</w:t>
-      </w:r>
-      <w:r>
-        <w:rPr>
-          <w:rFonts w:cstheme="minorHAnsi"/>
-          <w:sz w:val="20"/>
-          <w:szCs w:val="20"/>
-        </w:rPr>
-        <w:t xml:space="preserve"> </w:t>
-      </w:r>
-      <w:r>
-        <w:rPr>
-          <w:rFonts w:cstheme="minorHAnsi"/>
-          <w:sz w:val="20"/>
-          <w:szCs w:val="20"/>
-        </w:rPr>
-        <w:t>tapping machine during indoor impact sound</w:t>
-      </w:r>
-      <w:r>
-        <w:rPr>
-          <w:rFonts w:cstheme="minorHAnsi"/>
-          <w:sz w:val="20"/>
-          <w:szCs w:val="20"/>
-        </w:rPr>
-        <w:t xml:space="preserve">, </w:t>
-      </w:r>
-      <w:r>
-        <w:rPr>
-          <w:rFonts w:cstheme="minorHAnsi"/>
-          <w:sz w:val="20"/>
-          <w:szCs w:val="20"/>
-        </w:rPr>
-        <w:t>generating transmission data</w:t>
-      </w:r>
-      <w:r>
-        <w:rPr>
-          <w:rFonts w:cstheme="minorHAnsi"/>
-          <w:sz w:val="20"/>
-          <w:szCs w:val="20"/>
-        </w:rPr>
-        <w:t>.</w:t>
+        <w:t>Generated transmission data by operating tapping machine during indoor impact sound testing.</w:t>
       </w:r>
     </w:p>
     <w:p>
@@ -1427,9 +1396,7 @@
       <w:pPr>
         <w:spacing w:line="240" w:lineRule="auto"/>
         <w:rPr>
-          <w:rFonts w:asciiTheme="majorHAnsi" w:hAnsiTheme="majorHAnsi" w:cstheme="majorHAnsi"/>
-          <w:b/>
-          <w:bCs/>
+          <w:rFonts w:ascii="Candara" w:hAnsi="Candara"/>
           <w:sz w:val="20"/>
           <w:szCs w:val="20"/>
         </w:rPr>
@@ -1470,121 +1437,122 @@
         </w:r>
       </w:hyperlink>
       <w:r>
-        <w:rPr>
-          <w:rFonts w:ascii="Candara" w:hAnsi="Candara"/>
-          <w:b/>
-          <w:bCs/>
-          <w:sz w:val="20"/>
-          <w:szCs w:val="20"/>
-        </w:rPr>
-        <w:tab/>
-      </w:r>
-      <w:r>
-        <w:rPr>
-          <w:rFonts w:ascii="Candara" w:hAnsi="Candara"/>
-          <w:b/>
-          <w:bCs/>
-          <w:sz w:val="20"/>
-          <w:szCs w:val="20"/>
-        </w:rPr>
-        <w:tab/>
-      </w:r>
-      <w:r>
-        <w:rPr>
-          <w:rFonts w:ascii="Candara" w:hAnsi="Candara"/>
-          <w:b/>
-          <w:bCs/>
-          <w:sz w:val="20"/>
-          <w:szCs w:val="20"/>
-        </w:rPr>
-        <w:tab/>
-      </w:r>
-      <w:r>
-        <w:rPr>
-          <w:rFonts w:ascii="Candara" w:hAnsi="Candara"/>
-          <w:b/>
-          <w:bCs/>
-          <w:sz w:val="20"/>
-          <w:szCs w:val="20"/>
-        </w:rPr>
-        <w:tab/>
-      </w:r>
-      <w:r>
-        <w:rPr>
-          <w:rFonts w:ascii="Candara" w:hAnsi="Candara"/>
-          <w:b/>
-          <w:bCs/>
-          <w:sz w:val="20"/>
-          <w:szCs w:val="20"/>
-        </w:rPr>
-        <w:tab/>
-      </w:r>
-      <w:r>
-        <w:rPr>
-          <w:rFonts w:ascii="Candara" w:hAnsi="Candara"/>
-          <w:b/>
-          <w:bCs/>
-          <w:sz w:val="20"/>
-          <w:szCs w:val="20"/>
-        </w:rPr>
-        <w:tab/>
-      </w:r>
-      <w:r>
-        <w:rPr>
-          <w:rFonts w:ascii="Candara" w:hAnsi="Candara"/>
-          <w:b/>
-          <w:bCs/>
-          <w:sz w:val="20"/>
-          <w:szCs w:val="20"/>
-        </w:rPr>
-        <w:tab/>
-      </w:r>
-      <w:r>
-        <w:rPr>
-          <w:rFonts w:ascii="Candara" w:hAnsi="Candara"/>
-          <w:b/>
-          <w:bCs/>
-          <w:sz w:val="20"/>
-          <w:szCs w:val="20"/>
-        </w:rPr>
-        <w:tab/>
-      </w:r>
-      <w:r>
-        <w:rPr>
-          <w:rFonts w:ascii="Candara" w:hAnsi="Candara"/>
-          <w:b/>
-          <w:bCs/>
-          <w:sz w:val="20"/>
-          <w:szCs w:val="20"/>
-        </w:rPr>
-        <w:tab/>
-      </w:r>
-      <w:r>
-        <w:rPr>
-          <w:rFonts w:ascii="Candara" w:hAnsi="Candara"/>
-          <w:b/>
-          <w:bCs/>
-          <w:sz w:val="20"/>
-          <w:szCs w:val="20"/>
-        </w:rPr>
-        <w:tab/>
-        <w:t xml:space="preserve">  </w:t>
-      </w:r>
-      <w:r>
-        <w:rPr>
-          <w:rFonts w:ascii="Candara" w:hAnsi="Candara"/>
-          <w:sz w:val="20"/>
-          <w:szCs w:val="20"/>
-        </w:rPr>
-        <w:t>Python</w:t>
-      </w:r>
-      <w:r>
-        <w:rPr>
-          <w:rFonts w:asciiTheme="majorHAnsi" w:hAnsiTheme="majorHAnsi" w:cstheme="majorHAnsi"/>
-          <w:sz w:val="20"/>
-          <w:szCs w:val="20"/>
-        </w:rPr>
-        <w:t xml:space="preserve"> </w:t>
+        <w:t>*</w:t>
+      </w:r>
+      <w:r>
+        <w:rPr>
+          <w:rFonts w:ascii="Candara" w:hAnsi="Candara"/>
+          <w:b/>
+          <w:bCs/>
+          <w:sz w:val="20"/>
+          <w:szCs w:val="20"/>
+        </w:rPr>
+        <w:tab/>
+      </w:r>
+      <w:r>
+        <w:rPr>
+          <w:rFonts w:ascii="Candara" w:hAnsi="Candara"/>
+          <w:b/>
+          <w:bCs/>
+          <w:sz w:val="20"/>
+          <w:szCs w:val="20"/>
+        </w:rPr>
+        <w:tab/>
+      </w:r>
+      <w:r>
+        <w:rPr>
+          <w:rFonts w:ascii="Candara" w:hAnsi="Candara"/>
+          <w:b/>
+          <w:bCs/>
+          <w:sz w:val="20"/>
+          <w:szCs w:val="20"/>
+        </w:rPr>
+        <w:tab/>
+      </w:r>
+      <w:r>
+        <w:rPr>
+          <w:rFonts w:ascii="Candara" w:hAnsi="Candara"/>
+          <w:b/>
+          <w:bCs/>
+          <w:sz w:val="20"/>
+          <w:szCs w:val="20"/>
+        </w:rPr>
+        <w:tab/>
+      </w:r>
+      <w:r>
+        <w:rPr>
+          <w:rFonts w:ascii="Candara" w:hAnsi="Candara"/>
+          <w:b/>
+          <w:bCs/>
+          <w:sz w:val="20"/>
+          <w:szCs w:val="20"/>
+        </w:rPr>
+        <w:tab/>
+      </w:r>
+      <w:r>
+        <w:rPr>
+          <w:rFonts w:ascii="Candara" w:hAnsi="Candara"/>
+          <w:b/>
+          <w:bCs/>
+          <w:sz w:val="20"/>
+          <w:szCs w:val="20"/>
+        </w:rPr>
+        <w:tab/>
+      </w:r>
+      <w:r>
+        <w:rPr>
+          <w:rFonts w:ascii="Candara" w:hAnsi="Candara"/>
+          <w:b/>
+          <w:bCs/>
+          <w:sz w:val="20"/>
+          <w:szCs w:val="20"/>
+        </w:rPr>
+        <w:tab/>
+      </w:r>
+      <w:r>
+        <w:rPr>
+          <w:rFonts w:ascii="Candara" w:hAnsi="Candara"/>
+          <w:b/>
+          <w:bCs/>
+          <w:sz w:val="20"/>
+          <w:szCs w:val="20"/>
+        </w:rPr>
+        <w:tab/>
+      </w:r>
+      <w:r>
+        <w:rPr>
+          <w:rFonts w:ascii="Candara" w:hAnsi="Candara"/>
+          <w:b/>
+          <w:bCs/>
+          <w:sz w:val="20"/>
+          <w:szCs w:val="20"/>
+        </w:rPr>
+        <w:tab/>
+        <w:t xml:space="preserve">    </w:t>
+      </w:r>
+      <w:r>
+        <w:rPr>
+          <w:rFonts w:ascii="Candara" w:hAnsi="Candara"/>
+          <w:sz w:val="20"/>
+          <w:szCs w:val="20"/>
+        </w:rPr>
+        <w:t>P</w:t>
+      </w:r>
+      <w:r>
+        <w:rPr>
+          <w:rFonts w:ascii="Candara" w:hAnsi="Candara"/>
+          <w:sz w:val="20"/>
+          <w:szCs w:val="20"/>
+        </w:rPr>
+        <w:t>ytho</w:t>
+      </w:r>
+      <w:r>
+        <w:rPr>
+          <w:rFonts w:ascii="Candara" w:hAnsi="Candara"/>
+          <w:sz w:val="20"/>
+          <w:szCs w:val="20"/>
+        </w:rPr>
+        <w:t>n, SQLite</w:t>
       </w:r>
     </w:p>
     <w:p>
@@ -1605,35 +1573,21 @@
           <w:sz w:val="20"/>
           <w:szCs w:val="20"/>
         </w:rPr>
-        <w:t>F</w:t>
-      </w:r>
-      <w:r>
-        <w:rPr>
-          <w:sz w:val="20"/>
-          <w:szCs w:val="20"/>
-        </w:rPr>
-        <w:t xml:space="preserve">inal project for CS 506: </w:t>
-      </w:r>
-      <w:r>
-        <w:rPr>
-          <w:sz w:val="20"/>
-          <w:szCs w:val="20"/>
-        </w:rPr>
-        <w:t>Data Science Tools and Applications</w:t>
-      </w:r>
-      <w:r>
-        <w:rPr>
-          <w:sz w:val="20"/>
-          <w:szCs w:val="20"/>
-        </w:rPr>
-        <w:t>, currently in progress</w:t>
-      </w:r>
-      <w:r>
-        <w:rPr>
-          <w:sz w:val="20"/>
-          <w:szCs w:val="20"/>
-        </w:rPr>
-        <w:t>.</w:t>
+        <w:t xml:space="preserve">Wrote scripts to process, query, and visualize </w:t>
+      </w:r>
+      <w:r>
+        <w:rPr>
+          <w:sz w:val="20"/>
+          <w:szCs w:val="20"/>
+        </w:rPr>
+        <w:t xml:space="preserve">weather </w:t>
+      </w:r>
+      <w:r>
+        <w:rPr>
+          <w:sz w:val="20"/>
+          <w:szCs w:val="20"/>
+        </w:rPr>
+        <w:t>data in multiple formats.</w:t>
       </w:r>
     </w:p>
     <w:p>
@@ -1682,7 +1636,21 @@
           <w:sz w:val="20"/>
           <w:szCs w:val="20"/>
         </w:rPr>
-        <w:t xml:space="preserve"> state-wide fire data, spanning from 2013 to present, to </w:t>
+        <w:t xml:space="preserve"> statewide fire data, from 201</w:t>
+      </w:r>
+      <w:r>
+        <w:rPr>
+          <w:sz w:val="20"/>
+          <w:szCs w:val="20"/>
+        </w:rPr>
+        <w:t>4</w:t>
+      </w:r>
+      <w:r>
+        <w:rPr>
+          <w:sz w:val="20"/>
+          <w:szCs w:val="20"/>
+        </w:rPr>
+        <w:t xml:space="preserve"> to present, to </w:t>
       </w:r>
       <w:r>
         <w:rPr>
@@ -2010,7 +1978,7 @@
           <w:sz w:val="20"/>
           <w:szCs w:val="20"/>
         </w:rPr>
-        <w:t>Developed as a part of a group of 5 members, with key responsibilities including linking frontend to backend via API calls, handling user input, ensuring frontend quality and usability, and performing integration testing.</w:t>
+        <w:t>Developed as part of a group of 5 members, with key responsibilities including linking frontend to backend via API calls, handling user input, ensuring frontend quality and usability, and performing integration testing.</w:t>
       </w:r>
     </w:p>
     <w:p>
@@ -2123,54 +2091,8 @@
           <w:sz w:val="20"/>
           <w:szCs w:val="20"/>
         </w:rPr>
-        <w:t xml:space="preserve">Libraries: NumPy, OpenAI, OpenCV, </w:t>
-      </w:r>
-      <w:proofErr w:type="spellStart"/>
-      <w:r>
-        <w:rPr>
-          <w:rFonts w:asciiTheme="majorHAnsi" w:hAnsiTheme="majorHAnsi" w:cstheme="majorHAnsi"/>
-          <w:sz w:val="20"/>
-          <w:szCs w:val="20"/>
-        </w:rPr>
-        <w:t>PyAutoGUI</w:t>
-      </w:r>
-      <w:proofErr w:type="spellEnd"/>
-      <w:r>
-        <w:rPr>
-          <w:rFonts w:asciiTheme="majorHAnsi" w:hAnsiTheme="majorHAnsi" w:cstheme="majorHAnsi"/>
-          <w:sz w:val="20"/>
-          <w:szCs w:val="20"/>
-        </w:rPr>
-        <w:t xml:space="preserve">, Pillow, </w:t>
-      </w:r>
-      <w:proofErr w:type="spellStart"/>
-      <w:r>
-        <w:rPr>
-          <w:rFonts w:asciiTheme="majorHAnsi" w:hAnsiTheme="majorHAnsi" w:cstheme="majorHAnsi"/>
-          <w:sz w:val="20"/>
-          <w:szCs w:val="20"/>
-        </w:rPr>
-        <w:t>Pyperclip</w:t>
-      </w:r>
-      <w:proofErr w:type="spellEnd"/>
-      <w:r>
-        <w:rPr>
-          <w:rFonts w:asciiTheme="majorHAnsi" w:hAnsiTheme="majorHAnsi" w:cstheme="majorHAnsi"/>
-          <w:sz w:val="20"/>
-          <w:szCs w:val="20"/>
-        </w:rPr>
-        <w:t xml:space="preserve">, </w:t>
-      </w:r>
-      <w:proofErr w:type="spellStart"/>
-      <w:r>
-        <w:rPr>
-          <w:rFonts w:asciiTheme="majorHAnsi" w:hAnsiTheme="majorHAnsi" w:cstheme="majorHAnsi"/>
-          <w:sz w:val="20"/>
-          <w:szCs w:val="20"/>
-        </w:rPr>
-        <w:t>Pytesseract</w:t>
-      </w:r>
-      <w:proofErr w:type="spellEnd"/>
+        <w:t>Libraries: NumPy, OpenAI, OpenCV, PyAutoGUI, Pillow, Pyperclip, Pytesseract</w:t>
+      </w:r>
     </w:p>
     <w:p>
       <w:pPr>
@@ -2308,7 +2230,14 @@
           <w:sz w:val="20"/>
           <w:szCs w:val="20"/>
         </w:rPr>
-        <w:t>ava,</w:t>
+        <w:t>ava</w:t>
+      </w:r>
+      <w:r>
+        <w:rPr>
+          <w:sz w:val="20"/>
+          <w:szCs w:val="20"/>
+        </w:rPr>
+        <w:t>,</w:t>
       </w:r>
       <w:r>
         <w:rPr>
@@ -2322,74 +2251,63 @@
           <w:sz w:val="20"/>
           <w:szCs w:val="20"/>
         </w:rPr>
-        <w:t>JavaScript</w:t>
-      </w:r>
-      <w:r>
-        <w:rPr>
-          <w:sz w:val="20"/>
-          <w:szCs w:val="20"/>
-        </w:rPr>
-        <w:t>,</w:t>
-      </w:r>
-      <w:r>
-        <w:rPr>
+        <w:t>OCaml, Python</w:t>
+      </w:r>
+      <w:r>
+        <w:rPr>
+          <w:sz w:val="20"/>
+          <w:szCs w:val="20"/>
+        </w:rPr>
+        <w:t>, SQL</w:t>
+      </w:r>
+      <w:r>
+        <w:rPr>
+          <w:sz w:val="20"/>
+          <w:szCs w:val="20"/>
+        </w:rPr>
+        <w:t>/SQLite</w:t>
+      </w:r>
+      <w:r>
+        <w:rPr>
+          <w:sz w:val="20"/>
+          <w:szCs w:val="20"/>
+        </w:rPr>
+        <w:t>, XQuery</w:t>
+      </w:r>
+      <w:r>
+        <w:rPr>
+          <w:sz w:val="20"/>
+          <w:szCs w:val="20"/>
+        </w:rPr>
+        <w:br/>
+      </w:r>
+      <w:r>
+        <w:rPr>
+          <w:rFonts w:ascii="Candara" w:hAnsi="Candara"/>
+          <w:b/>
+          <w:bCs/>
+          <w:sz w:val="20"/>
+          <w:szCs w:val="20"/>
+        </w:rPr>
+        <w:t>Software</w:t>
+      </w:r>
+      <w:r>
+        <w:rPr>
+          <w:rFonts w:ascii="Candara" w:hAnsi="Candara"/>
+          <w:b/>
+          <w:bCs/>
           <w:sz w:val="20"/>
           <w:szCs w:val="20"/>
         </w:rPr>
         <w:t xml:space="preserve"> </w:t>
       </w:r>
-      <w:proofErr w:type="spellStart"/>
-      <w:r>
-        <w:rPr>
-          <w:sz w:val="20"/>
-          <w:szCs w:val="20"/>
-        </w:rPr>
-        <w:t>OCaml</w:t>
-      </w:r>
-      <w:proofErr w:type="spellEnd"/>
-      <w:r>
-        <w:rPr>
-          <w:sz w:val="20"/>
-          <w:szCs w:val="20"/>
-        </w:rPr>
-        <w:t>, Python</w:t>
-      </w:r>
-      <w:r>
-        <w:rPr>
-          <w:sz w:val="20"/>
-          <w:szCs w:val="20"/>
-        </w:rPr>
-        <w:t>, SQL</w:t>
-      </w:r>
-      <w:r>
-        <w:rPr>
-          <w:sz w:val="20"/>
-          <w:szCs w:val="20"/>
-        </w:rPr>
-        <w:t>/SQLite</w:t>
-      </w:r>
-      <w:r>
-        <w:rPr>
-          <w:sz w:val="20"/>
-          <w:szCs w:val="20"/>
-        </w:rPr>
-        <w:br/>
-      </w:r>
-      <w:r>
-        <w:rPr>
-          <w:b/>
-          <w:bCs/>
-          <w:sz w:val="20"/>
-          <w:szCs w:val="20"/>
-        </w:rPr>
-        <w:t>Software</w:t>
-      </w:r>
-      <w:r>
-        <w:rPr>
-          <w:sz w:val="20"/>
-          <w:szCs w:val="20"/>
-        </w:rPr>
-        <w:t xml:space="preserve"> –</w:t>
+      <w:r>
+        <w:rPr>
+          <w:rFonts w:ascii="Candara" w:hAnsi="Candara"/>
+          <w:sz w:val="20"/>
+          <w:szCs w:val="20"/>
+        </w:rPr>
+        <w:t>–</w:t>
       </w:r>
       <w:r>
         <w:rPr>
@@ -2462,7 +2380,25 @@
         <w:sz w:val="20"/>
         <w:szCs w:val="20"/>
       </w:rPr>
-      <w:t>*Courses currently in progress</w:t>
+      <w:t>*</w:t>
+    </w:r>
+    <w:r>
+      <w:rPr>
+        <w:i/>
+        <w:iCs/>
+        <w:sz w:val="20"/>
+        <w:szCs w:val="20"/>
+      </w:rPr>
+      <w:t>Currently</w:t>
+    </w:r>
+    <w:r>
+      <w:rPr>
+        <w:i/>
+        <w:iCs/>
+        <w:sz w:val="20"/>
+        <w:szCs w:val="20"/>
+      </w:rPr>
+      <w:t xml:space="preserve"> in progress</w:t>
     </w:r>
   </w:p>
 </w:ftr>

</xml_diff>